<commit_message>
Add HttpModule and Create Service
</commit_message>
<xml_diff>
--- a/Instructions.docx
+++ b/Instructions.docx
@@ -14,6 +14,15 @@
     </w:p>
     <w:sdt>
       <w:sdtPr>
+        <w:rPr>
+          <w:rFonts w:asciiTheme="minorHAnsi" w:eastAsiaTheme="minorHAnsi" w:hAnsiTheme="minorHAnsi" w:cstheme="minorBidi"/>
+          <w:b w:val="0"/>
+          <w:bCs w:val="0"/>
+          <w:color w:val="auto"/>
+          <w:sz w:val="22"/>
+          <w:szCs w:val="22"/>
+          <w:lang w:eastAsia="en-US" w:bidi="te-IN"/>
+        </w:rPr>
         <w:id w:val="1305510339"/>
         <w:docPartObj>
           <w:docPartGallery w:val="Table of Contents"/>
@@ -22,12 +31,7 @@
       </w:sdtPr>
       <w:sdtEndPr>
         <w:rPr>
-          <w:rFonts w:asciiTheme="minorHAnsi" w:eastAsiaTheme="minorHAnsi" w:hAnsiTheme="minorHAnsi" w:cstheme="minorBidi"/>
           <w:noProof/>
-          <w:color w:val="auto"/>
-          <w:sz w:val="22"/>
-          <w:szCs w:val="22"/>
-          <w:lang w:eastAsia="en-US" w:bidi="te-IN"/>
         </w:rPr>
       </w:sdtEndPr>
       <w:sdtContent>
@@ -60,7 +64,7 @@
           <w:r>
             <w:fldChar w:fldCharType="separate"/>
           </w:r>
-          <w:hyperlink w:anchor="_Toc534495092" w:history="1">
+          <w:hyperlink w:anchor="_Toc534501747" w:history="1">
             <w:r>
               <w:rPr>
                 <w:rStyle w:val="Hyperlink"/>
@@ -87,7 +91,7 @@
                 <w:noProof/>
                 <w:webHidden/>
               </w:rPr>
-              <w:instrText xml:space="preserve"> PAGEREF _Toc534495092 \h </w:instrText>
+              <w:instrText xml:space="preserve"> PAGEREF _Toc534501747 \h </w:instrText>
             </w:r>
             <w:r>
               <w:rPr>
@@ -130,13 +134,13 @@
               <w:lang w:bidi="ar-SA"/>
             </w:rPr>
           </w:pPr>
-          <w:hyperlink w:anchor="_Toc534495093" w:history="1">
+          <w:hyperlink w:anchor="_Toc534501748" w:history="1">
             <w:r>
               <w:rPr>
                 <w:rStyle w:val="Hyperlink"/>
                 <w:noProof/>
               </w:rPr>
-              <w:t>Tools and Frameworks Used</w:t>
+              <w:t>Useful Links</w:t>
             </w:r>
             <w:r>
               <w:rPr>
@@ -157,7 +161,7 @@
                 <w:noProof/>
                 <w:webHidden/>
               </w:rPr>
-              <w:instrText xml:space="preserve"> PAGEREF _Toc534495093 \h </w:instrText>
+              <w:instrText xml:space="preserve"> PAGEREF _Toc534501748 \h </w:instrText>
             </w:r>
             <w:r>
               <w:rPr>
@@ -200,13 +204,13 @@
               <w:lang w:bidi="ar-SA"/>
             </w:rPr>
           </w:pPr>
-          <w:hyperlink w:anchor="_Toc534495094" w:history="1">
+          <w:hyperlink w:anchor="_Toc534501749" w:history="1">
             <w:r>
               <w:rPr>
                 <w:rStyle w:val="Hyperlink"/>
                 <w:noProof/>
               </w:rPr>
-              <w:t>Work Flow</w:t>
+              <w:t>Tools and Frameworks Used</w:t>
             </w:r>
             <w:r>
               <w:rPr>
@@ -227,7 +231,7 @@
                 <w:noProof/>
                 <w:webHidden/>
               </w:rPr>
-              <w:instrText xml:space="preserve"> PAGEREF _Toc534495094 \h </w:instrText>
+              <w:instrText xml:space="preserve"> PAGEREF _Toc534501749 \h </w:instrText>
             </w:r>
             <w:r>
               <w:rPr>
@@ -270,12 +274,82 @@
               <w:lang w:bidi="ar-SA"/>
             </w:rPr>
           </w:pPr>
-          <w:hyperlink w:anchor="_Toc534495095" w:history="1">
+          <w:hyperlink w:anchor="_Toc534501750" w:history="1">
             <w:r>
               <w:rPr>
                 <w:rStyle w:val="Hyperlink"/>
                 <w:noProof/>
               </w:rPr>
+              <w:t>Work Flow</w:t>
+            </w:r>
+            <w:r>
+              <w:rPr>
+                <w:noProof/>
+                <w:webHidden/>
+              </w:rPr>
+              <w:tab/>
+            </w:r>
+            <w:r>
+              <w:rPr>
+                <w:noProof/>
+                <w:webHidden/>
+              </w:rPr>
+              <w:fldChar w:fldCharType="begin"/>
+            </w:r>
+            <w:r>
+              <w:rPr>
+                <w:noProof/>
+                <w:webHidden/>
+              </w:rPr>
+              <w:instrText xml:space="preserve"> PAGEREF _Toc534501750 \h </w:instrText>
+            </w:r>
+            <w:r>
+              <w:rPr>
+                <w:noProof/>
+                <w:webHidden/>
+              </w:rPr>
+            </w:r>
+            <w:r>
+              <w:rPr>
+                <w:noProof/>
+                <w:webHidden/>
+              </w:rPr>
+              <w:fldChar w:fldCharType="separate"/>
+            </w:r>
+            <w:r>
+              <w:rPr>
+                <w:noProof/>
+                <w:webHidden/>
+              </w:rPr>
+              <w:t>2</w:t>
+            </w:r>
+            <w:r>
+              <w:rPr>
+                <w:noProof/>
+                <w:webHidden/>
+              </w:rPr>
+              <w:fldChar w:fldCharType="end"/>
+            </w:r>
+          </w:hyperlink>
+        </w:p>
+        <w:p>
+          <w:pPr>
+            <w:pStyle w:val="TOC1"/>
+            <w:tabs>
+              <w:tab w:val="right" w:leader="dot" w:pos="9350"/>
+            </w:tabs>
+            <w:rPr>
+              <w:rFonts w:eastAsiaTheme="minorEastAsia"/>
+              <w:noProof/>
+              <w:lang w:bidi="ar-SA"/>
+            </w:rPr>
+          </w:pPr>
+          <w:hyperlink w:anchor="_Toc534501751" w:history="1">
+            <w:r>
+              <w:rPr>
+                <w:rStyle w:val="Hyperlink"/>
+                <w:noProof/>
+              </w:rPr>
               <w:t>Install Angular 7 and other dependencies</w:t>
             </w:r>
             <w:r>
@@ -297,7 +371,7 @@
                 <w:noProof/>
                 <w:webHidden/>
               </w:rPr>
-              <w:instrText xml:space="preserve"> PAGEREF _Toc534495095 \h </w:instrText>
+              <w:instrText xml:space="preserve"> PAGEREF _Toc534501751 \h </w:instrText>
             </w:r>
             <w:r>
               <w:rPr>
@@ -340,7 +414,7 @@
               <w:lang w:bidi="ar-SA"/>
             </w:rPr>
           </w:pPr>
-          <w:hyperlink w:anchor="_Toc534495096" w:history="1">
+          <w:hyperlink w:anchor="_Toc534501752" w:history="1">
             <w:r>
               <w:rPr>
                 <w:rStyle w:val="Hyperlink"/>
@@ -367,7 +441,7 @@
                 <w:noProof/>
                 <w:webHidden/>
               </w:rPr>
-              <w:instrText xml:space="preserve"> PAGEREF _Toc534495096 \h </w:instrText>
+              <w:instrText xml:space="preserve"> PAGEREF _Toc534501752 \h </w:instrText>
             </w:r>
             <w:r>
               <w:rPr>
@@ -410,7 +484,7 @@
               <w:lang w:bidi="ar-SA"/>
             </w:rPr>
           </w:pPr>
-          <w:hyperlink w:anchor="_Toc534495097" w:history="1">
+          <w:hyperlink w:anchor="_Toc534501753" w:history="1">
             <w:r>
               <w:rPr>
                 <w:rStyle w:val="Hyperlink"/>
@@ -437,7 +511,7 @@
                 <w:noProof/>
                 <w:webHidden/>
               </w:rPr>
-              <w:instrText xml:space="preserve"> PAGEREF _Toc534495097 \h </w:instrText>
+              <w:instrText xml:space="preserve"> PAGEREF _Toc534501753 \h </w:instrText>
             </w:r>
             <w:r>
               <w:rPr>
@@ -480,7 +554,7 @@
               <w:lang w:bidi="ar-SA"/>
             </w:rPr>
           </w:pPr>
-          <w:hyperlink w:anchor="_Toc534495098" w:history="1">
+          <w:hyperlink w:anchor="_Toc534501754" w:history="1">
             <w:r>
               <w:rPr>
                 <w:rStyle w:val="Hyperlink"/>
@@ -507,7 +581,7 @@
                 <w:noProof/>
                 <w:webHidden/>
               </w:rPr>
-              <w:instrText xml:space="preserve"> PAGEREF _Toc534495098 \h </w:instrText>
+              <w:instrText xml:space="preserve"> PAGEREF _Toc534501754 \h </w:instrText>
             </w:r>
             <w:r>
               <w:rPr>
@@ -550,7 +624,7 @@
               <w:lang w:bidi="ar-SA"/>
             </w:rPr>
           </w:pPr>
-          <w:hyperlink w:anchor="_Toc534495099" w:history="1">
+          <w:hyperlink w:anchor="_Toc534501755" w:history="1">
             <w:r>
               <w:rPr>
                 <w:rStyle w:val="Hyperlink"/>
@@ -577,7 +651,7 @@
                 <w:noProof/>
                 <w:webHidden/>
               </w:rPr>
-              <w:instrText xml:space="preserve"> PAGEREF _Toc534495099 \h </w:instrText>
+              <w:instrText xml:space="preserve"> PAGEREF _Toc534501755 \h </w:instrText>
             </w:r>
             <w:r>
               <w:rPr>
@@ -620,7 +694,7 @@
               <w:lang w:bidi="ar-SA"/>
             </w:rPr>
           </w:pPr>
-          <w:hyperlink w:anchor="_Toc534495100" w:history="1">
+          <w:hyperlink w:anchor="_Toc534501756" w:history="1">
             <w:r>
               <w:rPr>
                 <w:rStyle w:val="Hyperlink"/>
@@ -647,7 +721,7 @@
                 <w:noProof/>
                 <w:webHidden/>
               </w:rPr>
-              <w:instrText xml:space="preserve"> PAGEREF _Toc534495100 \h </w:instrText>
+              <w:instrText xml:space="preserve"> PAGEREF _Toc534501756 \h </w:instrText>
             </w:r>
             <w:r>
               <w:rPr>
@@ -690,7 +764,7 @@
               <w:lang w:bidi="ar-SA"/>
             </w:rPr>
           </w:pPr>
-          <w:hyperlink w:anchor="_Toc534495101" w:history="1">
+          <w:hyperlink w:anchor="_Toc534501757" w:history="1">
             <w:r>
               <w:rPr>
                 <w:rStyle w:val="Hyperlink"/>
@@ -717,7 +791,7 @@
                 <w:noProof/>
                 <w:webHidden/>
               </w:rPr>
-              <w:instrText xml:space="preserve"> PAGEREF _Toc534495101 \h </w:instrText>
+              <w:instrText xml:space="preserve"> PAGEREF _Toc534501757 \h </w:instrText>
             </w:r>
             <w:r>
               <w:rPr>
@@ -760,7 +834,7 @@
               <w:lang w:bidi="ar-SA"/>
             </w:rPr>
           </w:pPr>
-          <w:hyperlink w:anchor="_Toc534495102" w:history="1">
+          <w:hyperlink w:anchor="_Toc534501758" w:history="1">
             <w:r>
               <w:rPr>
                 <w:rStyle w:val="Hyperlink"/>
@@ -787,7 +861,7 @@
                 <w:noProof/>
                 <w:webHidden/>
               </w:rPr>
-              <w:instrText xml:space="preserve"> PAGEREF _Toc534495102 \h </w:instrText>
+              <w:instrText xml:space="preserve"> PAGEREF _Toc534501758 \h </w:instrText>
             </w:r>
             <w:r>
               <w:rPr>
@@ -830,7 +904,7 @@
               <w:lang w:bidi="ar-SA"/>
             </w:rPr>
           </w:pPr>
-          <w:hyperlink w:anchor="_Toc534495103" w:history="1">
+          <w:hyperlink w:anchor="_Toc534501759" w:history="1">
             <w:r>
               <w:rPr>
                 <w:rStyle w:val="Hyperlink"/>
@@ -857,7 +931,7 @@
                 <w:noProof/>
                 <w:webHidden/>
               </w:rPr>
-              <w:instrText xml:space="preserve"> PAGEREF _Toc534495103 \h </w:instrText>
+              <w:instrText xml:space="preserve"> PAGEREF _Toc534501759 \h </w:instrText>
             </w:r>
             <w:r>
               <w:rPr>
@@ -900,7 +974,7 @@
               <w:lang w:bidi="ar-SA"/>
             </w:rPr>
           </w:pPr>
-          <w:hyperlink w:anchor="_Toc534495104" w:history="1">
+          <w:hyperlink w:anchor="_Toc534501760" w:history="1">
             <w:r>
               <w:rPr>
                 <w:rStyle w:val="Hyperlink"/>
@@ -927,7 +1001,7 @@
                 <w:noProof/>
                 <w:webHidden/>
               </w:rPr>
-              <w:instrText xml:space="preserve"> PAGEREF _Toc534495104 \h </w:instrText>
+              <w:instrText xml:space="preserve"> PAGEREF _Toc534501760 \h </w:instrText>
             </w:r>
             <w:r>
               <w:rPr>
@@ -948,6 +1022,146 @@
                 <w:webHidden/>
               </w:rPr>
               <w:t>6</w:t>
+            </w:r>
+            <w:r>
+              <w:rPr>
+                <w:noProof/>
+                <w:webHidden/>
+              </w:rPr>
+              <w:fldChar w:fldCharType="end"/>
+            </w:r>
+          </w:hyperlink>
+        </w:p>
+        <w:p>
+          <w:pPr>
+            <w:pStyle w:val="TOC1"/>
+            <w:tabs>
+              <w:tab w:val="right" w:leader="dot" w:pos="9350"/>
+            </w:tabs>
+            <w:rPr>
+              <w:rFonts w:eastAsiaTheme="minorEastAsia"/>
+              <w:noProof/>
+              <w:lang w:bidi="ar-SA"/>
+            </w:rPr>
+          </w:pPr>
+          <w:hyperlink w:anchor="_Toc534501761" w:history="1">
+            <w:r>
+              <w:rPr>
+                <w:rStyle w:val="Hyperlink"/>
+                <w:noProof/>
+              </w:rPr>
+              <w:t>Angular Progress Indicator</w:t>
+            </w:r>
+            <w:r>
+              <w:rPr>
+                <w:noProof/>
+                <w:webHidden/>
+              </w:rPr>
+              <w:tab/>
+            </w:r>
+            <w:r>
+              <w:rPr>
+                <w:noProof/>
+                <w:webHidden/>
+              </w:rPr>
+              <w:fldChar w:fldCharType="begin"/>
+            </w:r>
+            <w:r>
+              <w:rPr>
+                <w:noProof/>
+                <w:webHidden/>
+              </w:rPr>
+              <w:instrText xml:space="preserve"> PAGEREF _Toc534501761 \h </w:instrText>
+            </w:r>
+            <w:r>
+              <w:rPr>
+                <w:noProof/>
+                <w:webHidden/>
+              </w:rPr>
+            </w:r>
+            <w:r>
+              <w:rPr>
+                <w:noProof/>
+                <w:webHidden/>
+              </w:rPr>
+              <w:fldChar w:fldCharType="separate"/>
+            </w:r>
+            <w:r>
+              <w:rPr>
+                <w:noProof/>
+                <w:webHidden/>
+              </w:rPr>
+              <w:t>7</w:t>
+            </w:r>
+            <w:r>
+              <w:rPr>
+                <w:noProof/>
+                <w:webHidden/>
+              </w:rPr>
+              <w:fldChar w:fldCharType="end"/>
+            </w:r>
+          </w:hyperlink>
+        </w:p>
+        <w:p>
+          <w:pPr>
+            <w:pStyle w:val="TOC1"/>
+            <w:tabs>
+              <w:tab w:val="right" w:leader="dot" w:pos="9350"/>
+            </w:tabs>
+            <w:rPr>
+              <w:rFonts w:eastAsiaTheme="minorEastAsia"/>
+              <w:noProof/>
+              <w:lang w:bidi="ar-SA"/>
+            </w:rPr>
+          </w:pPr>
+          <w:hyperlink w:anchor="_Toc534501762" w:history="1">
+            <w:r>
+              <w:rPr>
+                <w:rStyle w:val="Hyperlink"/>
+                <w:noProof/>
+              </w:rPr>
+              <w:t>Add bootstrap 4 form</w:t>
+            </w:r>
+            <w:r>
+              <w:rPr>
+                <w:noProof/>
+                <w:webHidden/>
+              </w:rPr>
+              <w:tab/>
+            </w:r>
+            <w:r>
+              <w:rPr>
+                <w:noProof/>
+                <w:webHidden/>
+              </w:rPr>
+              <w:fldChar w:fldCharType="begin"/>
+            </w:r>
+            <w:r>
+              <w:rPr>
+                <w:noProof/>
+                <w:webHidden/>
+              </w:rPr>
+              <w:instrText xml:space="preserve"> PAGEREF _Toc534501762 \h </w:instrText>
+            </w:r>
+            <w:r>
+              <w:rPr>
+                <w:noProof/>
+                <w:webHidden/>
+              </w:rPr>
+            </w:r>
+            <w:r>
+              <w:rPr>
+                <w:noProof/>
+                <w:webHidden/>
+              </w:rPr>
+              <w:fldChar w:fldCharType="separate"/>
+            </w:r>
+            <w:r>
+              <w:rPr>
+                <w:noProof/>
+                <w:webHidden/>
+              </w:rPr>
+              <w:t>7</w:t>
             </w:r>
             <w:r>
               <w:rPr>
@@ -989,7 +1203,7 @@
       <w:pPr>
         <w:pStyle w:val="Heading1"/>
       </w:pPr>
-      <w:bookmarkStart w:id="0" w:name="_Toc534495092"/>
+      <w:bookmarkStart w:id="0" w:name="_Toc534501747"/>
       <w:r>
         <w:lastRenderedPageBreak/>
         <w:t>Source Example:</w:t>
@@ -999,6 +1213,9 @@
     <w:p>
       <w:pPr>
         <w:pStyle w:val="NoSpacing"/>
+        <w:rPr>
+          <w:rStyle w:val="Hyperlink"/>
+        </w:rPr>
       </w:pPr>
       <w:hyperlink r:id="rId7" w:history="1">
         <w:r>
@@ -1011,13 +1228,94 @@
     </w:p>
     <w:p>
       <w:pPr>
+        <w:pStyle w:val="NoSpacing"/>
+        <w:rPr>
+          <w:rStyle w:val="Hyperlink"/>
+        </w:rPr>
+      </w:pPr>
+    </w:p>
+    <w:p>
+      <w:pPr>
         <w:pStyle w:val="Heading1"/>
       </w:pPr>
-      <w:bookmarkStart w:id="1" w:name="_Toc534495093"/>
+      <w:bookmarkStart w:id="1" w:name="_Toc534501748"/>
+      <w:r>
+        <w:t>Useful Links</w:t>
+      </w:r>
+      <w:bookmarkEnd w:id="1"/>
+    </w:p>
+    <w:p>
+      <w:pPr>
+        <w:pStyle w:val="ListParagraph"/>
+        <w:numPr>
+          <w:ilvl w:val="0"/>
+          <w:numId w:val="7"/>
+        </w:numPr>
+      </w:pPr>
+      <w:r>
+        <w:t xml:space="preserve">Form Validation: </w:t>
+      </w:r>
+      <w:hyperlink r:id="rId8" w:history="1">
+        <w:r>
+          <w:rPr>
+            <w:rStyle w:val="Hyperlink"/>
+          </w:rPr>
+          <w:t>https://appdividend.com/2018/10/30/angular-7-form-validation-example-tutorial/</w:t>
+        </w:r>
+      </w:hyperlink>
+    </w:p>
+    <w:p>
+      <w:pPr>
+        <w:pStyle w:val="ListParagraph"/>
+        <w:numPr>
+          <w:ilvl w:val="0"/>
+          <w:numId w:val="7"/>
+        </w:numPr>
+      </w:pPr>
+      <w:hyperlink r:id="rId9" w:history="1">
+        <w:r>
+          <w:rPr>
+            <w:rStyle w:val="Hyperlink"/>
+          </w:rPr>
+          <w:t>https://appdividend.com/category/angular/</w:t>
+        </w:r>
+      </w:hyperlink>
+    </w:p>
+    <w:p>
+      <w:pPr>
+        <w:pStyle w:val="ListParagraph"/>
+        <w:numPr>
+          <w:ilvl w:val="0"/>
+          <w:numId w:val="7"/>
+        </w:numPr>
+      </w:pPr>
+      <w:hyperlink r:id="rId10" w:history="1">
+        <w:r>
+          <w:rPr>
+            <w:rStyle w:val="Hyperlink"/>
+          </w:rPr>
+          <w:t>https://appdividend.com/category/mongodb/</w:t>
+        </w:r>
+      </w:hyperlink>
+    </w:p>
+    <w:p>
+      <w:pPr>
+        <w:pStyle w:val="ListParagraph"/>
+        <w:numPr>
+          <w:ilvl w:val="0"/>
+          <w:numId w:val="7"/>
+        </w:numPr>
+      </w:pPr>
+    </w:p>
+    <w:p>
+      <w:pPr>
+        <w:pStyle w:val="Heading1"/>
+      </w:pPr>
+      <w:bookmarkStart w:id="2" w:name="_Toc534501749"/>
       <w:r>
         <w:t>Tools and Frameworks Used</w:t>
       </w:r>
-      <w:bookmarkEnd w:id="1"/>
+      <w:bookmarkEnd w:id="2"/>
     </w:p>
     <w:p>
       <w:pPr>
@@ -1046,10 +1344,7 @@
         <w:t>Angular CLI</w:t>
       </w:r>
       <w:r>
-        <w:t xml:space="preserve"> </w:t>
-      </w:r>
-      <w:r>
-        <w:t>(v 7.1.4)</w:t>
+        <w:t xml:space="preserve"> (v 7.1.4)</w:t>
       </w:r>
     </w:p>
     <w:p>
@@ -1107,11 +1402,11 @@
       <w:pPr>
         <w:pStyle w:val="Heading1"/>
       </w:pPr>
-      <w:bookmarkStart w:id="2" w:name="_Toc534495094"/>
+      <w:bookmarkStart w:id="3" w:name="_Toc534501750"/>
       <w:r>
         <w:t>Work Flow</w:t>
       </w:r>
-      <w:bookmarkEnd w:id="2"/>
+      <w:bookmarkEnd w:id="3"/>
     </w:p>
     <w:p>
       <w:pPr>
@@ -1166,21 +1461,21 @@
       <w:pPr>
         <w:pStyle w:val="Heading1"/>
       </w:pPr>
-      <w:bookmarkStart w:id="3" w:name="_Toc534495095"/>
+      <w:bookmarkStart w:id="4" w:name="_Toc534501751"/>
       <w:r>
         <w:t>Install Angular 7 and other dependencies</w:t>
       </w:r>
-      <w:bookmarkEnd w:id="3"/>
+      <w:bookmarkEnd w:id="4"/>
     </w:p>
     <w:p>
       <w:pPr>
         <w:pStyle w:val="Heading2"/>
       </w:pPr>
-      <w:bookmarkStart w:id="4" w:name="_Toc534495096"/>
+      <w:bookmarkStart w:id="5" w:name="_Toc534501752"/>
       <w:r>
         <w:t>Install Angular CLI</w:t>
       </w:r>
-      <w:bookmarkEnd w:id="4"/>
+      <w:bookmarkEnd w:id="5"/>
     </w:p>
     <w:p>
       <w:pPr>
@@ -1190,8 +1485,13 @@
           <w:numId w:val="6"/>
         </w:numPr>
       </w:pPr>
-      <w:r>
-        <w:t>npm install –g @angular/cli</w:t>
+      <w:proofErr w:type="spellStart"/>
+      <w:r>
+        <w:t>npm</w:t>
+      </w:r>
+      <w:proofErr w:type="spellEnd"/>
+      <w:r>
+        <w:t xml:space="preserve"> install –g @angular/cli</w:t>
       </w:r>
     </w:p>
     <w:p>
@@ -1216,7 +1516,7 @@
                     <pic:cNvPicPr/>
                   </pic:nvPicPr>
                   <pic:blipFill>
-                    <a:blip r:embed="rId8"/>
+                    <a:blip r:embed="rId11"/>
                     <a:stretch>
                       <a:fillRect/>
                     </a:stretch>
@@ -1241,11 +1541,11 @@
       <w:pPr>
         <w:pStyle w:val="Heading2"/>
       </w:pPr>
-      <w:bookmarkStart w:id="5" w:name="_Toc534495097"/>
+      <w:bookmarkStart w:id="6" w:name="_Toc534501753"/>
       <w:r>
         <w:t>Create project root</w:t>
       </w:r>
-      <w:bookmarkEnd w:id="5"/>
+      <w:bookmarkEnd w:id="6"/>
     </w:p>
     <w:p>
       <w:pPr>
@@ -1263,11 +1563,11 @@
       <w:pPr>
         <w:pStyle w:val="Heading2"/>
       </w:pPr>
-      <w:bookmarkStart w:id="6" w:name="_Toc534495098"/>
+      <w:bookmarkStart w:id="7" w:name="_Toc534501754"/>
       <w:r>
         <w:t>Install bootstrap</w:t>
       </w:r>
-      <w:bookmarkEnd w:id="6"/>
+      <w:bookmarkEnd w:id="7"/>
     </w:p>
     <w:p>
       <w:pPr>
@@ -1277,8 +1577,13 @@
           <w:numId w:val="6"/>
         </w:numPr>
       </w:pPr>
-      <w:r>
-        <w:t xml:space="preserve">npm install bootstrap </w:t>
+      <w:proofErr w:type="spellStart"/>
+      <w:r>
+        <w:t>npm</w:t>
+      </w:r>
+      <w:proofErr w:type="spellEnd"/>
+      <w:r>
+        <w:t xml:space="preserve"> install bootstrap </w:t>
       </w:r>
       <w:r>
         <w:t>–</w:t>
@@ -1289,7 +1594,15 @@
     </w:p>
     <w:p>
       <w:r>
-        <w:t>Add bootstrap to angular.json file.</w:t>
+        <w:t xml:space="preserve">Add bootstrap to </w:t>
+      </w:r>
+      <w:proofErr w:type="spellStart"/>
+      <w:r>
+        <w:t>angular.json</w:t>
+      </w:r>
+      <w:proofErr w:type="spellEnd"/>
+      <w:r>
+        <w:t xml:space="preserve"> file.</w:t>
       </w:r>
     </w:p>
     <w:p>
@@ -1301,6 +1614,7 @@
           <w:noProof/>
           <w:lang w:bidi="ar-SA"/>
         </w:rPr>
+        <w:lastRenderedPageBreak/>
         <w:drawing>
           <wp:inline distT="0" distB="0" distL="0" distR="0" wp14:anchorId="717CB365" wp14:editId="57FB2FD0">
             <wp:extent cx="4389120" cy="1242060"/>
@@ -1317,7 +1631,7 @@
                     <pic:cNvPicPr/>
                   </pic:nvPicPr>
                   <pic:blipFill>
-                    <a:blip r:embed="rId9"/>
+                    <a:blip r:embed="rId12"/>
                     <a:stretch>
                       <a:fillRect/>
                     </a:stretch>
@@ -1347,12 +1661,11 @@
       <w:pPr>
         <w:pStyle w:val="Heading2"/>
       </w:pPr>
-      <w:bookmarkStart w:id="7" w:name="_Toc534495099"/>
-      <w:r>
-        <w:lastRenderedPageBreak/>
+      <w:bookmarkStart w:id="8" w:name="_Toc534501755"/>
+      <w:r>
         <w:t>Start base project</w:t>
       </w:r>
-      <w:bookmarkEnd w:id="7"/>
+      <w:bookmarkEnd w:id="8"/>
     </w:p>
     <w:p>
       <w:pPr>
@@ -1394,7 +1707,7 @@
                     <pic:cNvPicPr/>
                   </pic:nvPicPr>
                   <pic:blipFill>
-                    <a:blip r:embed="rId10"/>
+                    <a:blip r:embed="rId13"/>
                     <a:stretch>
                       <a:fillRect/>
                     </a:stretch>
@@ -1478,12 +1791,12 @@
       <w:pPr>
         <w:pStyle w:val="Heading3"/>
       </w:pPr>
-      <w:bookmarkStart w:id="8" w:name="_Toc534495100"/>
+      <w:bookmarkStart w:id="9" w:name="_Toc534501756"/>
       <w:r>
         <w:lastRenderedPageBreak/>
         <w:t>Screenshots</w:t>
       </w:r>
-      <w:bookmarkEnd w:id="8"/>
+      <w:bookmarkEnd w:id="9"/>
     </w:p>
     <w:p>
       <w:pPr>
@@ -1510,7 +1823,7 @@
                     <pic:cNvPicPr/>
                   </pic:nvPicPr>
                   <pic:blipFill>
-                    <a:blip r:embed="rId11"/>
+                    <a:blip r:embed="rId14"/>
                     <a:stretch>
                       <a:fillRect/>
                     </a:stretch>
@@ -1556,7 +1869,7 @@
                     <pic:cNvPicPr/>
                   </pic:nvPicPr>
                   <pic:blipFill>
-                    <a:blip r:embed="rId12"/>
+                    <a:blip r:embed="rId15"/>
                     <a:stretch>
                       <a:fillRect/>
                     </a:stretch>
@@ -1643,7 +1956,7 @@
                     <pic:cNvPicPr/>
                   </pic:nvPicPr>
                   <pic:blipFill>
-                    <a:blip r:embed="rId13"/>
+                    <a:blip r:embed="rId16"/>
                     <a:stretch>
                       <a:fillRect/>
                     </a:stretch>
@@ -1689,7 +2002,7 @@
                     <pic:cNvPicPr/>
                   </pic:nvPicPr>
                   <pic:blipFill>
-                    <a:blip r:embed="rId14"/>
+                    <a:blip r:embed="rId17"/>
                     <a:stretch>
                       <a:fillRect/>
                     </a:stretch>
@@ -1740,7 +2053,7 @@
                     <pic:cNvPicPr/>
                   </pic:nvPicPr>
                   <pic:blipFill>
-                    <a:blip r:embed="rId15"/>
+                    <a:blip r:embed="rId18"/>
                     <a:stretch>
                       <a:fillRect/>
                     </a:stretch>
@@ -1773,12 +2086,12 @@
       <w:pPr>
         <w:pStyle w:val="Heading1"/>
       </w:pPr>
-      <w:bookmarkStart w:id="9" w:name="_Toc534495101"/>
+      <w:bookmarkStart w:id="10" w:name="_Toc534501757"/>
       <w:r>
         <w:lastRenderedPageBreak/>
         <w:t>Project Description</w:t>
       </w:r>
-      <w:bookmarkEnd w:id="9"/>
+      <w:bookmarkEnd w:id="10"/>
     </w:p>
     <w:p>
       <w:pPr>
@@ -1861,11 +2174,11 @@
       <w:pPr>
         <w:pStyle w:val="Heading1"/>
       </w:pPr>
-      <w:bookmarkStart w:id="10" w:name="_Toc534495102"/>
+      <w:bookmarkStart w:id="11" w:name="_Toc534501758"/>
       <w:r>
         <w:t>Generate Angular Components</w:t>
       </w:r>
-      <w:bookmarkEnd w:id="10"/>
+      <w:bookmarkEnd w:id="11"/>
     </w:p>
     <w:p>
       <w:pPr>
@@ -1876,7 +2189,15 @@
         </w:numPr>
       </w:pPr>
       <w:r>
-        <w:t>ng g c gst-add --spec=false</w:t>
+        <w:t xml:space="preserve">ng g c </w:t>
+      </w:r>
+      <w:proofErr w:type="spellStart"/>
+      <w:r>
+        <w:t>gst</w:t>
+      </w:r>
+      <w:proofErr w:type="spellEnd"/>
+      <w:r>
+        <w:t>-add --spec=false</w:t>
       </w:r>
     </w:p>
     <w:p>
@@ -1888,7 +2209,15 @@
         </w:numPr>
       </w:pPr>
       <w:r>
-        <w:t>ng g c gst-get --spec=false</w:t>
+        <w:t xml:space="preserve">ng g c </w:t>
+      </w:r>
+      <w:proofErr w:type="spellStart"/>
+      <w:r>
+        <w:t>gst</w:t>
+      </w:r>
+      <w:proofErr w:type="spellEnd"/>
+      <w:r>
+        <w:t>-get --spec=false</w:t>
       </w:r>
     </w:p>
     <w:p>
@@ -1900,7 +2229,15 @@
         </w:numPr>
       </w:pPr>
       <w:r>
-        <w:t>ng g c gst-edit --spec=false</w:t>
+        <w:t xml:space="preserve">ng g c </w:t>
+      </w:r>
+      <w:proofErr w:type="spellStart"/>
+      <w:r>
+        <w:t>gst</w:t>
+      </w:r>
+      <w:proofErr w:type="spellEnd"/>
+      <w:r>
+        <w:t>-edit --spec=false</w:t>
       </w:r>
     </w:p>
     <w:p>
@@ -1925,7 +2262,7 @@
                     <pic:cNvPicPr/>
                   </pic:nvPicPr>
                   <pic:blipFill>
-                    <a:blip r:embed="rId16"/>
+                    <a:blip r:embed="rId19"/>
                     <a:stretch>
                       <a:fillRect/>
                     </a:stretch>
@@ -1951,11 +2288,11 @@
       <w:pPr>
         <w:pStyle w:val="Heading1"/>
       </w:pPr>
-      <w:bookmarkStart w:id="11" w:name="_Toc534495103"/>
+      <w:bookmarkStart w:id="12" w:name="_Toc534501759"/>
       <w:r>
         <w:t>Routing Configuration</w:t>
       </w:r>
-      <w:bookmarkEnd w:id="11"/>
+      <w:bookmarkEnd w:id="12"/>
     </w:p>
     <w:p>
       <w:pPr>
@@ -1964,12 +2301,14 @@
       <w:r>
         <w:t xml:space="preserve">Now that we have components created and registered in </w:t>
       </w:r>
+      <w:proofErr w:type="spellStart"/>
       <w:r>
         <w:rPr>
           <w:b/>
         </w:rPr>
         <w:t>app.module.ts</w:t>
       </w:r>
+      <w:proofErr w:type="spellEnd"/>
       <w:r>
         <w:t xml:space="preserve"> file, we need to configure routing in </w:t>
       </w:r>
@@ -1977,8 +2316,16 @@
         <w:rPr>
           <w:b/>
         </w:rPr>
-        <w:t>app-routing.module.ts</w:t>
-      </w:r>
+        <w:t>app-</w:t>
+      </w:r>
+      <w:proofErr w:type="spellStart"/>
+      <w:r>
+        <w:rPr>
+          <w:b/>
+        </w:rPr>
+        <w:t>routing.module.ts</w:t>
+      </w:r>
+      <w:proofErr w:type="spellEnd"/>
       <w:r>
         <w:t xml:space="preserve"> file</w:t>
       </w:r>
@@ -1991,27 +2338,43 @@
         </w:rPr>
       </w:pPr>
       <w:r>
-        <w:t>To add components to rou</w:t>
-      </w:r>
-      <w:r>
-        <w:t xml:space="preserve">nting module, first import them into </w:t>
+        <w:t xml:space="preserve">To add components to </w:t>
+      </w:r>
+      <w:proofErr w:type="spellStart"/>
+      <w:r>
+        <w:t>rou</w:t>
+      </w:r>
+      <w:r>
+        <w:t>nting</w:t>
+      </w:r>
+      <w:proofErr w:type="spellEnd"/>
+      <w:r>
+        <w:t xml:space="preserve"> module, first import them into </w:t>
       </w:r>
       <w:r>
         <w:rPr>
           <w:b/>
         </w:rPr>
-        <w:t>app-routing.module.ts</w:t>
-      </w:r>
+        <w:t>app-</w:t>
+      </w:r>
+      <w:proofErr w:type="spellStart"/>
+      <w:r>
+        <w:rPr>
+          <w:b/>
+        </w:rPr>
+        <w:t>routing.module.ts</w:t>
+      </w:r>
+      <w:proofErr w:type="spellEnd"/>
     </w:p>
     <w:p>
       <w:pPr>
         <w:pStyle w:val="Heading1"/>
       </w:pPr>
-      <w:bookmarkStart w:id="12" w:name="_Toc534495104"/>
+      <w:bookmarkStart w:id="13" w:name="_Toc534501760"/>
       <w:r>
         <w:t>Add Angular Navigation</w:t>
       </w:r>
-      <w:bookmarkEnd w:id="12"/>
+      <w:bookmarkEnd w:id="13"/>
     </w:p>
     <w:p>
       <w:r>
@@ -2041,7 +2404,7 @@
                     <pic:cNvPicPr/>
                   </pic:nvPicPr>
                   <pic:blipFill>
-                    <a:blip r:embed="rId17"/>
+                    <a:blip r:embed="rId20"/>
                     <a:stretch>
                       <a:fillRect/>
                     </a:stretch>
@@ -2084,7 +2447,7 @@
                     <pic:cNvPicPr/>
                   </pic:nvPicPr>
                   <pic:blipFill>
-                    <a:blip r:embed="rId18"/>
+                    <a:blip r:embed="rId21"/>
                     <a:stretch>
                       <a:fillRect/>
                     </a:stretch>
@@ -2105,11 +2468,378 @@
         </w:drawing>
       </w:r>
     </w:p>
+    <w:p>
+      <w:pPr>
+        <w:pStyle w:val="Heading1"/>
+      </w:pPr>
+      <w:bookmarkStart w:id="14" w:name="_Toc534501761"/>
+      <w:r>
+        <w:t>Angular Progress Indicator</w:t>
+      </w:r>
+      <w:bookmarkEnd w:id="14"/>
+    </w:p>
+    <w:p>
+      <w:pPr>
+        <w:pStyle w:val="ListParagraph"/>
+        <w:numPr>
+          <w:ilvl w:val="0"/>
+          <w:numId w:val="8"/>
+        </w:numPr>
+      </w:pPr>
+      <w:proofErr w:type="spellStart"/>
+      <w:r>
+        <w:t>npm</w:t>
+      </w:r>
+      <w:proofErr w:type="spellEnd"/>
+      <w:r>
+        <w:t xml:space="preserve"> install ng2-slim-loading-bar </w:t>
+      </w:r>
+      <w:r>
+        <w:t>–</w:t>
+      </w:r>
+      <w:r>
+        <w:t>save</w:t>
+      </w:r>
+    </w:p>
+    <w:p>
+      <w:pPr>
+        <w:pStyle w:val="ListParagraph"/>
+      </w:pPr>
+      <w:r>
+        <w:rPr>
+          <w:noProof/>
+          <w:lang w:bidi="ar-SA"/>
+        </w:rPr>
+        <w:drawing>
+          <wp:inline distT="0" distB="0" distL="0" distR="0" wp14:anchorId="6C61AC3E" wp14:editId="47E156CD">
+            <wp:extent cx="5943600" cy="953770"/>
+            <wp:effectExtent l="0" t="0" r="0" b="0"/>
+            <wp:docPr id="14" name="Picture 14"/>
+            <wp:cNvGraphicFramePr>
+              <a:graphicFrameLocks xmlns:a="http://schemas.openxmlformats.org/drawingml/2006/main" noChangeAspect="1"/>
+            </wp:cNvGraphicFramePr>
+            <a:graphic xmlns:a="http://schemas.openxmlformats.org/drawingml/2006/main">
+              <a:graphicData uri="http://schemas.openxmlformats.org/drawingml/2006/picture">
+                <pic:pic xmlns:pic="http://schemas.openxmlformats.org/drawingml/2006/picture">
+                  <pic:nvPicPr>
+                    <pic:cNvPr id="0" name=""/>
+                    <pic:cNvPicPr/>
+                  </pic:nvPicPr>
+                  <pic:blipFill>
+                    <a:blip r:embed="rId22"/>
+                    <a:stretch>
+                      <a:fillRect/>
+                    </a:stretch>
+                  </pic:blipFill>
+                  <pic:spPr>
+                    <a:xfrm>
+                      <a:off x="0" y="0"/>
+                      <a:ext cx="5943600" cy="953770"/>
+                    </a:xfrm>
+                    <a:prstGeom prst="rect">
+                      <a:avLst/>
+                    </a:prstGeom>
+                  </pic:spPr>
+                </pic:pic>
+              </a:graphicData>
+            </a:graphic>
+          </wp:inline>
+        </w:drawing>
+      </w:r>
+    </w:p>
+    <w:p>
+      <w:pPr>
+        <w:pStyle w:val="ListParagraph"/>
+      </w:pPr>
+    </w:p>
+    <w:p>
+      <w:pPr>
+        <w:pStyle w:val="NoSpacing"/>
+        <w:ind w:left="720"/>
+      </w:pPr>
+      <w:r>
+        <w:t>So, if you install third-party packages right now, then it is not compatible with </w:t>
+      </w:r>
+      <w:r>
+        <w:rPr>
+          <w:b/>
+          <w:bCs/>
+        </w:rPr>
+        <w:t>Angular 7</w:t>
+      </w:r>
+      <w:r>
+        <w:t>. To bridge the gap between </w:t>
+      </w:r>
+      <w:r>
+        <w:rPr>
+          <w:b/>
+          <w:bCs/>
+        </w:rPr>
+        <w:t>Angular 7</w:t>
+      </w:r>
+      <w:r>
+        <w:t> and third-party packages, we need to install the following library. That is it.</w:t>
+      </w:r>
+    </w:p>
+    <w:p>
+      <w:pPr>
+        <w:pStyle w:val="ListParagraph"/>
+      </w:pPr>
+    </w:p>
+    <w:p>
+      <w:pPr>
+        <w:pStyle w:val="ListParagraph"/>
+      </w:pPr>
+      <w:r>
+        <w:rPr>
+          <w:noProof/>
+          <w:lang w:bidi="ar-SA"/>
+        </w:rPr>
+        <w:drawing>
+          <wp:inline distT="0" distB="0" distL="0" distR="0" wp14:anchorId="55A1F0FD" wp14:editId="63A7B2F7">
+            <wp:extent cx="5943600" cy="976630"/>
+            <wp:effectExtent l="0" t="0" r="0" b="0"/>
+            <wp:docPr id="13" name="Picture 13"/>
+            <wp:cNvGraphicFramePr>
+              <a:graphicFrameLocks xmlns:a="http://schemas.openxmlformats.org/drawingml/2006/main" noChangeAspect="1"/>
+            </wp:cNvGraphicFramePr>
+            <a:graphic xmlns:a="http://schemas.openxmlformats.org/drawingml/2006/main">
+              <a:graphicData uri="http://schemas.openxmlformats.org/drawingml/2006/picture">
+                <pic:pic xmlns:pic="http://schemas.openxmlformats.org/drawingml/2006/picture">
+                  <pic:nvPicPr>
+                    <pic:cNvPr id="0" name=""/>
+                    <pic:cNvPicPr/>
+                  </pic:nvPicPr>
+                  <pic:blipFill>
+                    <a:blip r:embed="rId23"/>
+                    <a:stretch>
+                      <a:fillRect/>
+                    </a:stretch>
+                  </pic:blipFill>
+                  <pic:spPr>
+                    <a:xfrm>
+                      <a:off x="0" y="0"/>
+                      <a:ext cx="5943600" cy="976630"/>
+                    </a:xfrm>
+                    <a:prstGeom prst="rect">
+                      <a:avLst/>
+                    </a:prstGeom>
+                  </pic:spPr>
+                </pic:pic>
+              </a:graphicData>
+            </a:graphic>
+          </wp:inline>
+        </w:drawing>
+      </w:r>
+    </w:p>
+    <w:p>
+      <w:pPr>
+        <w:pStyle w:val="ListParagraph"/>
+      </w:pPr>
+    </w:p>
+    <w:p>
+      <w:pPr>
+        <w:pStyle w:val="ListParagraph"/>
+        <w:numPr>
+          <w:ilvl w:val="0"/>
+          <w:numId w:val="8"/>
+        </w:numPr>
+      </w:pPr>
+      <w:r>
+        <w:t>Add Router Events</w:t>
+      </w:r>
+    </w:p>
+    <w:p>
+      <w:pPr>
+        <w:pStyle w:val="ListParagraph"/>
+        <w:numPr>
+          <w:ilvl w:val="0"/>
+          <w:numId w:val="8"/>
+        </w:numPr>
+      </w:pPr>
+      <w:r>
+        <w:t xml:space="preserve">Add loading bar directive to </w:t>
+      </w:r>
+      <w:r>
+        <w:rPr>
+          <w:b/>
+        </w:rPr>
+        <w:t>app.component.html</w:t>
+      </w:r>
+      <w:r>
+        <w:t xml:space="preserve"> page</w:t>
+      </w:r>
+    </w:p>
+    <w:p>
+      <w:pPr>
+        <w:pStyle w:val="Heading1"/>
+      </w:pPr>
+      <w:bookmarkStart w:id="15" w:name="_Toc534501762"/>
+      <w:r>
+        <w:t>Add bootstrap 4 form</w:t>
+      </w:r>
+      <w:bookmarkEnd w:id="15"/>
+    </w:p>
+    <w:p>
+      <w:pPr>
+        <w:pStyle w:val="ListParagraph"/>
+        <w:numPr>
+          <w:ilvl w:val="0"/>
+          <w:numId w:val="9"/>
+        </w:numPr>
+      </w:pPr>
+      <w:r>
+        <w:t>Add form elements to ‘</w:t>
+      </w:r>
+      <w:r>
+        <w:rPr>
+          <w:b/>
+          <w:bCs/>
+        </w:rPr>
+        <w:t>gst-add.component.html</w:t>
+      </w:r>
+      <w:r>
+        <w:rPr>
+          <w:bCs/>
+        </w:rPr>
+        <w:t>’</w:t>
+      </w:r>
+    </w:p>
+    <w:p>
+      <w:pPr>
+        <w:pStyle w:val="ListParagraph"/>
+        <w:numPr>
+          <w:ilvl w:val="0"/>
+          <w:numId w:val="9"/>
+        </w:numPr>
+      </w:pPr>
+      <w:r>
+        <w:rPr>
+          <w:bCs/>
+        </w:rPr>
+        <w:lastRenderedPageBreak/>
+        <w:t>Add Angular Form validation</w:t>
+      </w:r>
+    </w:p>
+    <w:p>
+      <w:pPr>
+        <w:pStyle w:val="Heading1"/>
+      </w:pPr>
+      <w:r>
+        <w:t xml:space="preserve">Configure </w:t>
+      </w:r>
+      <w:proofErr w:type="spellStart"/>
+      <w:r>
+        <w:t>HttpClientModule</w:t>
+      </w:r>
+      <w:proofErr w:type="spellEnd"/>
+    </w:p>
+    <w:p>
+      <w:pPr>
+        <w:pStyle w:val="Heading1"/>
+      </w:pPr>
+      <w:bookmarkStart w:id="16" w:name="_GoBack"/>
+      <w:bookmarkEnd w:id="16"/>
+      <w:r>
+        <w:t>Create Model</w:t>
+      </w:r>
+    </w:p>
+    <w:p>
+      <w:pPr>
+        <w:pStyle w:val="Heading1"/>
+      </w:pPr>
+      <w:r>
+        <w:t>Create Angular Service file</w:t>
+      </w:r>
+    </w:p>
+    <w:p>
+      <w:pPr>
+        <w:pStyle w:val="Heading1"/>
+      </w:pPr>
+      <w:r>
+        <w:t>Submit Data to node server</w:t>
+      </w:r>
+    </w:p>
+    <w:p>
+      <w:pPr>
+        <w:pStyle w:val="NoSpacing"/>
+      </w:pPr>
+      <w:r>
+        <w:rPr>
+          <w:shd w:val="clear" w:color="auto" w:fill="FFFFFF"/>
+        </w:rPr>
+        <w:t>Now, we need to write the code that will send the </w:t>
+      </w:r>
+      <w:r>
+        <w:rPr>
+          <w:rStyle w:val="Strong"/>
+          <w:rFonts w:cstheme="minorHAnsi"/>
+          <w:color w:val="222222"/>
+          <w:shd w:val="clear" w:color="auto" w:fill="FFFFFF"/>
+        </w:rPr>
+        <w:t>HTTP</w:t>
+      </w:r>
+      <w:r>
+        <w:rPr>
+          <w:shd w:val="clear" w:color="auto" w:fill="FFFFFF"/>
+        </w:rPr>
+        <w:t> POST </w:t>
+      </w:r>
+      <w:r>
+        <w:rPr>
+          <w:sz w:val="23"/>
+          <w:szCs w:val="23"/>
+          <w:shd w:val="clear" w:color="auto" w:fill="FFFFFF"/>
+        </w:rPr>
+        <w:t>request with</w:t>
+      </w:r>
+      <w:r>
+        <w:rPr>
+          <w:shd w:val="clear" w:color="auto" w:fill="FFFFFF"/>
+        </w:rPr>
+        <w:t> the data to the </w:t>
+      </w:r>
+      <w:proofErr w:type="spellStart"/>
+      <w:r>
+        <w:rPr>
+          <w:rStyle w:val="Strong"/>
+          <w:rFonts w:cstheme="minorHAnsi"/>
+          <w:color w:val="222222"/>
+          <w:shd w:val="clear" w:color="auto" w:fill="FFFFFF"/>
+        </w:rPr>
+        <w:t>Node.js</w:t>
+      </w:r>
+      <w:r>
+        <w:rPr>
+          <w:shd w:val="clear" w:color="auto" w:fill="FFFFFF"/>
+        </w:rPr>
+        <w:t>server</w:t>
+      </w:r>
+      <w:proofErr w:type="spellEnd"/>
+      <w:r>
+        <w:rPr>
+          <w:shd w:val="clear" w:color="auto" w:fill="FFFFFF"/>
+        </w:rPr>
+        <w:t xml:space="preserve"> and save the data into the </w:t>
+      </w:r>
+      <w:r>
+        <w:rPr>
+          <w:rStyle w:val="Strong"/>
+          <w:rFonts w:cstheme="minorHAnsi"/>
+          <w:color w:val="222222"/>
+          <w:shd w:val="clear" w:color="auto" w:fill="FFFFFF"/>
+        </w:rPr>
+        <w:t>MongoDB</w:t>
+      </w:r>
+      <w:r>
+        <w:rPr>
+          <w:shd w:val="clear" w:color="auto" w:fill="FFFFFF"/>
+        </w:rPr>
+        <w:t> database.</w:t>
+      </w:r>
+    </w:p>
     <w:p/>
-    <w:p>
-      <w:bookmarkStart w:id="13" w:name="_GoBack"/>
-      <w:bookmarkEnd w:id="13"/>
-    </w:p>
+    <w:p/>
     <w:p/>
     <w:p/>
     <w:sectPr>
@@ -2125,6 +2855,119 @@
 <file path=word/numbering.xml><?xml version="1.0" encoding="utf-8"?>
 <w:numbering xmlns:wpc="http://schemas.microsoft.com/office/word/2010/wordprocessingCanvas" xmlns:mc="http://schemas.openxmlformats.org/markup-compatibility/2006" xmlns:o="urn:schemas-microsoft-com:office:office" xmlns:r="http://schemas.openxmlformats.org/officeDocument/2006/relationships" xmlns:m="http://schemas.openxmlformats.org/officeDocument/2006/math" xmlns:v="urn:schemas-microsoft-com:vml" xmlns:wp14="http://schemas.microsoft.com/office/word/2010/wordprocessingDrawing" xmlns:wp="http://schemas.openxmlformats.org/drawingml/2006/wordprocessingDrawing" xmlns:w10="urn:schemas-microsoft-com:office:word" xmlns:w="http://schemas.openxmlformats.org/wordprocessingml/2006/main" xmlns:w14="http://schemas.microsoft.com/office/word/2010/wordml" xmlns:wpg="http://schemas.microsoft.com/office/word/2010/wordprocessingGroup" xmlns:wpi="http://schemas.microsoft.com/office/word/2010/wordprocessingInk" xmlns:wne="http://schemas.microsoft.com/office/word/2006/wordml" xmlns:wps="http://schemas.microsoft.com/office/word/2010/wordprocessingShape" mc:Ignorable="w14 wp14">
   <w:abstractNum w:abstractNumId="0">
+    <w:nsid w:val="04D050FD"/>
+    <w:multiLevelType w:val="hybridMultilevel"/>
+    <w:tmpl w:val="72B86A7C"/>
+    <w:lvl w:ilvl="0" w:tplc="04090001">
+      <w:start w:val="1"/>
+      <w:numFmt w:val="bullet"/>
+      <w:lvlText w:val=""/>
+      <w:lvlJc w:val="left"/>
+      <w:pPr>
+        <w:ind w:left="720" w:hanging="360"/>
+      </w:pPr>
+      <w:rPr>
+        <w:rFonts w:ascii="Symbol" w:hAnsi="Symbol" w:hint="default"/>
+      </w:rPr>
+    </w:lvl>
+    <w:lvl w:ilvl="1" w:tplc="04090003" w:tentative="1">
+      <w:start w:val="1"/>
+      <w:numFmt w:val="bullet"/>
+      <w:lvlText w:val="o"/>
+      <w:lvlJc w:val="left"/>
+      <w:pPr>
+        <w:ind w:left="1440" w:hanging="360"/>
+      </w:pPr>
+      <w:rPr>
+        <w:rFonts w:ascii="Courier New" w:hAnsi="Courier New" w:cs="Courier New" w:hint="default"/>
+      </w:rPr>
+    </w:lvl>
+    <w:lvl w:ilvl="2" w:tplc="04090005" w:tentative="1">
+      <w:start w:val="1"/>
+      <w:numFmt w:val="bullet"/>
+      <w:lvlText w:val=""/>
+      <w:lvlJc w:val="left"/>
+      <w:pPr>
+        <w:ind w:left="2160" w:hanging="360"/>
+      </w:pPr>
+      <w:rPr>
+        <w:rFonts w:ascii="Wingdings" w:hAnsi="Wingdings" w:hint="default"/>
+      </w:rPr>
+    </w:lvl>
+    <w:lvl w:ilvl="3" w:tplc="04090001" w:tentative="1">
+      <w:start w:val="1"/>
+      <w:numFmt w:val="bullet"/>
+      <w:lvlText w:val=""/>
+      <w:lvlJc w:val="left"/>
+      <w:pPr>
+        <w:ind w:left="2880" w:hanging="360"/>
+      </w:pPr>
+      <w:rPr>
+        <w:rFonts w:ascii="Symbol" w:hAnsi="Symbol" w:hint="default"/>
+      </w:rPr>
+    </w:lvl>
+    <w:lvl w:ilvl="4" w:tplc="04090003" w:tentative="1">
+      <w:start w:val="1"/>
+      <w:numFmt w:val="bullet"/>
+      <w:lvlText w:val="o"/>
+      <w:lvlJc w:val="left"/>
+      <w:pPr>
+        <w:ind w:left="3600" w:hanging="360"/>
+      </w:pPr>
+      <w:rPr>
+        <w:rFonts w:ascii="Courier New" w:hAnsi="Courier New" w:cs="Courier New" w:hint="default"/>
+      </w:rPr>
+    </w:lvl>
+    <w:lvl w:ilvl="5" w:tplc="04090005" w:tentative="1">
+      <w:start w:val="1"/>
+      <w:numFmt w:val="bullet"/>
+      <w:lvlText w:val=""/>
+      <w:lvlJc w:val="left"/>
+      <w:pPr>
+        <w:ind w:left="4320" w:hanging="360"/>
+      </w:pPr>
+      <w:rPr>
+        <w:rFonts w:ascii="Wingdings" w:hAnsi="Wingdings" w:hint="default"/>
+      </w:rPr>
+    </w:lvl>
+    <w:lvl w:ilvl="6" w:tplc="04090001" w:tentative="1">
+      <w:start w:val="1"/>
+      <w:numFmt w:val="bullet"/>
+      <w:lvlText w:val=""/>
+      <w:lvlJc w:val="left"/>
+      <w:pPr>
+        <w:ind w:left="5040" w:hanging="360"/>
+      </w:pPr>
+      <w:rPr>
+        <w:rFonts w:ascii="Symbol" w:hAnsi="Symbol" w:hint="default"/>
+      </w:rPr>
+    </w:lvl>
+    <w:lvl w:ilvl="7" w:tplc="04090003" w:tentative="1">
+      <w:start w:val="1"/>
+      <w:numFmt w:val="bullet"/>
+      <w:lvlText w:val="o"/>
+      <w:lvlJc w:val="left"/>
+      <w:pPr>
+        <w:ind w:left="5760" w:hanging="360"/>
+      </w:pPr>
+      <w:rPr>
+        <w:rFonts w:ascii="Courier New" w:hAnsi="Courier New" w:cs="Courier New" w:hint="default"/>
+      </w:rPr>
+    </w:lvl>
+    <w:lvl w:ilvl="8" w:tplc="04090005" w:tentative="1">
+      <w:start w:val="1"/>
+      <w:numFmt w:val="bullet"/>
+      <w:lvlText w:val=""/>
+      <w:lvlJc w:val="left"/>
+      <w:pPr>
+        <w:ind w:left="6480" w:hanging="360"/>
+      </w:pPr>
+      <w:rPr>
+        <w:rFonts w:ascii="Wingdings" w:hAnsi="Wingdings" w:hint="default"/>
+      </w:rPr>
+    </w:lvl>
+  </w:abstractNum>
+  <w:abstractNum w:abstractNumId="1">
     <w:nsid w:val="0D762BBE"/>
     <w:multiLevelType w:val="hybridMultilevel"/>
     <w:tmpl w:val="9C3AE15C"/>
@@ -2237,7 +3080,7 @@
       </w:rPr>
     </w:lvl>
   </w:abstractNum>
-  <w:abstractNum w:abstractNumId="1">
+  <w:abstractNum w:abstractNumId="2">
     <w:nsid w:val="101C35A9"/>
     <w:multiLevelType w:val="hybridMultilevel"/>
     <w:tmpl w:val="B48E2398"/>
@@ -2350,7 +3193,120 @@
       </w:rPr>
     </w:lvl>
   </w:abstractNum>
-  <w:abstractNum w:abstractNumId="2">
+  <w:abstractNum w:abstractNumId="3">
+    <w:nsid w:val="16D103DA"/>
+    <w:multiLevelType w:val="hybridMultilevel"/>
+    <w:tmpl w:val="64E06196"/>
+    <w:lvl w:ilvl="0" w:tplc="04090001">
+      <w:start w:val="1"/>
+      <w:numFmt w:val="bullet"/>
+      <w:lvlText w:val=""/>
+      <w:lvlJc w:val="left"/>
+      <w:pPr>
+        <w:ind w:left="720" w:hanging="360"/>
+      </w:pPr>
+      <w:rPr>
+        <w:rFonts w:ascii="Symbol" w:hAnsi="Symbol" w:hint="default"/>
+      </w:rPr>
+    </w:lvl>
+    <w:lvl w:ilvl="1" w:tplc="04090003" w:tentative="1">
+      <w:start w:val="1"/>
+      <w:numFmt w:val="bullet"/>
+      <w:lvlText w:val="o"/>
+      <w:lvlJc w:val="left"/>
+      <w:pPr>
+        <w:ind w:left="1440" w:hanging="360"/>
+      </w:pPr>
+      <w:rPr>
+        <w:rFonts w:ascii="Courier New" w:hAnsi="Courier New" w:cs="Courier New" w:hint="default"/>
+      </w:rPr>
+    </w:lvl>
+    <w:lvl w:ilvl="2" w:tplc="04090005" w:tentative="1">
+      <w:start w:val="1"/>
+      <w:numFmt w:val="bullet"/>
+      <w:lvlText w:val=""/>
+      <w:lvlJc w:val="left"/>
+      <w:pPr>
+        <w:ind w:left="2160" w:hanging="360"/>
+      </w:pPr>
+      <w:rPr>
+        <w:rFonts w:ascii="Wingdings" w:hAnsi="Wingdings" w:hint="default"/>
+      </w:rPr>
+    </w:lvl>
+    <w:lvl w:ilvl="3" w:tplc="04090001" w:tentative="1">
+      <w:start w:val="1"/>
+      <w:numFmt w:val="bullet"/>
+      <w:lvlText w:val=""/>
+      <w:lvlJc w:val="left"/>
+      <w:pPr>
+        <w:ind w:left="2880" w:hanging="360"/>
+      </w:pPr>
+      <w:rPr>
+        <w:rFonts w:ascii="Symbol" w:hAnsi="Symbol" w:hint="default"/>
+      </w:rPr>
+    </w:lvl>
+    <w:lvl w:ilvl="4" w:tplc="04090003" w:tentative="1">
+      <w:start w:val="1"/>
+      <w:numFmt w:val="bullet"/>
+      <w:lvlText w:val="o"/>
+      <w:lvlJc w:val="left"/>
+      <w:pPr>
+        <w:ind w:left="3600" w:hanging="360"/>
+      </w:pPr>
+      <w:rPr>
+        <w:rFonts w:ascii="Courier New" w:hAnsi="Courier New" w:cs="Courier New" w:hint="default"/>
+      </w:rPr>
+    </w:lvl>
+    <w:lvl w:ilvl="5" w:tplc="04090005" w:tentative="1">
+      <w:start w:val="1"/>
+      <w:numFmt w:val="bullet"/>
+      <w:lvlText w:val=""/>
+      <w:lvlJc w:val="left"/>
+      <w:pPr>
+        <w:ind w:left="4320" w:hanging="360"/>
+      </w:pPr>
+      <w:rPr>
+        <w:rFonts w:ascii="Wingdings" w:hAnsi="Wingdings" w:hint="default"/>
+      </w:rPr>
+    </w:lvl>
+    <w:lvl w:ilvl="6" w:tplc="04090001" w:tentative="1">
+      <w:start w:val="1"/>
+      <w:numFmt w:val="bullet"/>
+      <w:lvlText w:val=""/>
+      <w:lvlJc w:val="left"/>
+      <w:pPr>
+        <w:ind w:left="5040" w:hanging="360"/>
+      </w:pPr>
+      <w:rPr>
+        <w:rFonts w:ascii="Symbol" w:hAnsi="Symbol" w:hint="default"/>
+      </w:rPr>
+    </w:lvl>
+    <w:lvl w:ilvl="7" w:tplc="04090003" w:tentative="1">
+      <w:start w:val="1"/>
+      <w:numFmt w:val="bullet"/>
+      <w:lvlText w:val="o"/>
+      <w:lvlJc w:val="left"/>
+      <w:pPr>
+        <w:ind w:left="5760" w:hanging="360"/>
+      </w:pPr>
+      <w:rPr>
+        <w:rFonts w:ascii="Courier New" w:hAnsi="Courier New" w:cs="Courier New" w:hint="default"/>
+      </w:rPr>
+    </w:lvl>
+    <w:lvl w:ilvl="8" w:tplc="04090005" w:tentative="1">
+      <w:start w:val="1"/>
+      <w:numFmt w:val="bullet"/>
+      <w:lvlText w:val=""/>
+      <w:lvlJc w:val="left"/>
+      <w:pPr>
+        <w:ind w:left="6480" w:hanging="360"/>
+      </w:pPr>
+      <w:rPr>
+        <w:rFonts w:ascii="Wingdings" w:hAnsi="Wingdings" w:hint="default"/>
+      </w:rPr>
+    </w:lvl>
+  </w:abstractNum>
+  <w:abstractNum w:abstractNumId="4">
     <w:nsid w:val="172B0CBC"/>
     <w:multiLevelType w:val="hybridMultilevel"/>
     <w:tmpl w:val="89BC730C"/>
@@ -2436,7 +3392,7 @@
       </w:pPr>
     </w:lvl>
   </w:abstractNum>
-  <w:abstractNum w:abstractNumId="3">
+  <w:abstractNum w:abstractNumId="5">
     <w:nsid w:val="2AC73E93"/>
     <w:multiLevelType w:val="hybridMultilevel"/>
     <w:tmpl w:val="082A8A68"/>
@@ -2549,7 +3505,120 @@
       </w:rPr>
     </w:lvl>
   </w:abstractNum>
-  <w:abstractNum w:abstractNumId="4">
+  <w:abstractNum w:abstractNumId="6">
+    <w:nsid w:val="30C52CF6"/>
+    <w:multiLevelType w:val="hybridMultilevel"/>
+    <w:tmpl w:val="12BAC3FC"/>
+    <w:lvl w:ilvl="0" w:tplc="04090001">
+      <w:start w:val="1"/>
+      <w:numFmt w:val="bullet"/>
+      <w:lvlText w:val=""/>
+      <w:lvlJc w:val="left"/>
+      <w:pPr>
+        <w:ind w:left="1080" w:hanging="360"/>
+      </w:pPr>
+      <w:rPr>
+        <w:rFonts w:ascii="Symbol" w:hAnsi="Symbol" w:hint="default"/>
+      </w:rPr>
+    </w:lvl>
+    <w:lvl w:ilvl="1" w:tplc="04090003" w:tentative="1">
+      <w:start w:val="1"/>
+      <w:numFmt w:val="bullet"/>
+      <w:lvlText w:val="o"/>
+      <w:lvlJc w:val="left"/>
+      <w:pPr>
+        <w:ind w:left="1800" w:hanging="360"/>
+      </w:pPr>
+      <w:rPr>
+        <w:rFonts w:ascii="Courier New" w:hAnsi="Courier New" w:cs="Courier New" w:hint="default"/>
+      </w:rPr>
+    </w:lvl>
+    <w:lvl w:ilvl="2" w:tplc="04090005" w:tentative="1">
+      <w:start w:val="1"/>
+      <w:numFmt w:val="bullet"/>
+      <w:lvlText w:val=""/>
+      <w:lvlJc w:val="left"/>
+      <w:pPr>
+        <w:ind w:left="2520" w:hanging="360"/>
+      </w:pPr>
+      <w:rPr>
+        <w:rFonts w:ascii="Wingdings" w:hAnsi="Wingdings" w:hint="default"/>
+      </w:rPr>
+    </w:lvl>
+    <w:lvl w:ilvl="3" w:tplc="04090001" w:tentative="1">
+      <w:start w:val="1"/>
+      <w:numFmt w:val="bullet"/>
+      <w:lvlText w:val=""/>
+      <w:lvlJc w:val="left"/>
+      <w:pPr>
+        <w:ind w:left="3240" w:hanging="360"/>
+      </w:pPr>
+      <w:rPr>
+        <w:rFonts w:ascii="Symbol" w:hAnsi="Symbol" w:hint="default"/>
+      </w:rPr>
+    </w:lvl>
+    <w:lvl w:ilvl="4" w:tplc="04090003" w:tentative="1">
+      <w:start w:val="1"/>
+      <w:numFmt w:val="bullet"/>
+      <w:lvlText w:val="o"/>
+      <w:lvlJc w:val="left"/>
+      <w:pPr>
+        <w:ind w:left="3960" w:hanging="360"/>
+      </w:pPr>
+      <w:rPr>
+        <w:rFonts w:ascii="Courier New" w:hAnsi="Courier New" w:cs="Courier New" w:hint="default"/>
+      </w:rPr>
+    </w:lvl>
+    <w:lvl w:ilvl="5" w:tplc="04090005" w:tentative="1">
+      <w:start w:val="1"/>
+      <w:numFmt w:val="bullet"/>
+      <w:lvlText w:val=""/>
+      <w:lvlJc w:val="left"/>
+      <w:pPr>
+        <w:ind w:left="4680" w:hanging="360"/>
+      </w:pPr>
+      <w:rPr>
+        <w:rFonts w:ascii="Wingdings" w:hAnsi="Wingdings" w:hint="default"/>
+      </w:rPr>
+    </w:lvl>
+    <w:lvl w:ilvl="6" w:tplc="04090001" w:tentative="1">
+      <w:start w:val="1"/>
+      <w:numFmt w:val="bullet"/>
+      <w:lvlText w:val=""/>
+      <w:lvlJc w:val="left"/>
+      <w:pPr>
+        <w:ind w:left="5400" w:hanging="360"/>
+      </w:pPr>
+      <w:rPr>
+        <w:rFonts w:ascii="Symbol" w:hAnsi="Symbol" w:hint="default"/>
+      </w:rPr>
+    </w:lvl>
+    <w:lvl w:ilvl="7" w:tplc="04090003" w:tentative="1">
+      <w:start w:val="1"/>
+      <w:numFmt w:val="bullet"/>
+      <w:lvlText w:val="o"/>
+      <w:lvlJc w:val="left"/>
+      <w:pPr>
+        <w:ind w:left="6120" w:hanging="360"/>
+      </w:pPr>
+      <w:rPr>
+        <w:rFonts w:ascii="Courier New" w:hAnsi="Courier New" w:cs="Courier New" w:hint="default"/>
+      </w:rPr>
+    </w:lvl>
+    <w:lvl w:ilvl="8" w:tplc="04090005" w:tentative="1">
+      <w:start w:val="1"/>
+      <w:numFmt w:val="bullet"/>
+      <w:lvlText w:val=""/>
+      <w:lvlJc w:val="left"/>
+      <w:pPr>
+        <w:ind w:left="6840" w:hanging="360"/>
+      </w:pPr>
+      <w:rPr>
+        <w:rFonts w:ascii="Wingdings" w:hAnsi="Wingdings" w:hint="default"/>
+      </w:rPr>
+    </w:lvl>
+  </w:abstractNum>
+  <w:abstractNum w:abstractNumId="7">
     <w:nsid w:val="5FA50816"/>
     <w:multiLevelType w:val="hybridMultilevel"/>
     <w:tmpl w:val="FF20FFAE"/>
@@ -2638,7 +3707,7 @@
       </w:pPr>
     </w:lvl>
   </w:abstractNum>
-  <w:abstractNum w:abstractNumId="5">
+  <w:abstractNum w:abstractNumId="8">
     <w:nsid w:val="6D0D5317"/>
     <w:multiLevelType w:val="hybridMultilevel"/>
     <w:tmpl w:val="E3AE2E30"/>
@@ -2728,22 +3797,31 @@
     </w:lvl>
   </w:abstractNum>
   <w:num w:numId="1">
+    <w:abstractNumId w:val="2"/>
+  </w:num>
+  <w:num w:numId="2">
+    <w:abstractNumId w:val="4"/>
+  </w:num>
+  <w:num w:numId="3">
+    <w:abstractNumId w:val="7"/>
+  </w:num>
+  <w:num w:numId="4">
+    <w:abstractNumId w:val="8"/>
+  </w:num>
+  <w:num w:numId="5">
     <w:abstractNumId w:val="1"/>
   </w:num>
-  <w:num w:numId="2">
-    <w:abstractNumId w:val="2"/>
-  </w:num>
-  <w:num w:numId="3">
-    <w:abstractNumId w:val="4"/>
-  </w:num>
-  <w:num w:numId="4">
+  <w:num w:numId="6">
     <w:abstractNumId w:val="5"/>
   </w:num>
-  <w:num w:numId="5">
+  <w:num w:numId="7">
     <w:abstractNumId w:val="0"/>
   </w:num>
-  <w:num w:numId="6">
+  <w:num w:numId="8">
     <w:abstractNumId w:val="3"/>
+  </w:num>
+  <w:num w:numId="9">
+    <w:abstractNumId w:val="6"/>
   </w:num>
 </w:numbering>
 </file>
@@ -3928,7 +5006,7 @@
 </file>
 
 <file path=customXml/itemProps1.xml><?xml version="1.0" encoding="utf-8"?>
-<ds:datastoreItem xmlns:ds="http://schemas.openxmlformats.org/officeDocument/2006/customXml" ds:itemID="{32961EEA-71DD-4750-8061-235BE1B510D2}">
+<ds:datastoreItem xmlns:ds="http://schemas.openxmlformats.org/officeDocument/2006/customXml" ds:itemID="{AEAC87CA-6754-47E1-B7FB-DD6DB22B4585}">
   <ds:schemaRefs>
     <ds:schemaRef ds:uri="http://schemas.openxmlformats.org/officeDocument/2006/bibliography"/>
   </ds:schemaRefs>

</xml_diff>

<commit_message>
Backend API code for CRUD operations using MongoDB
</commit_message>
<xml_diff>
--- a/Instructions.docx
+++ b/Instructions.docx
@@ -64,7 +64,7 @@
           <w:r>
             <w:fldChar w:fldCharType="separate"/>
           </w:r>
-          <w:hyperlink w:anchor="_Toc534501747" w:history="1">
+          <w:hyperlink w:anchor="_Toc534502964" w:history="1">
             <w:r>
               <w:rPr>
                 <w:rStyle w:val="Hyperlink"/>
@@ -91,7 +91,7 @@
                 <w:noProof/>
                 <w:webHidden/>
               </w:rPr>
-              <w:instrText xml:space="preserve"> PAGEREF _Toc534501747 \h </w:instrText>
+              <w:instrText xml:space="preserve"> PAGEREF _Toc534502964 \h </w:instrText>
             </w:r>
             <w:r>
               <w:rPr>
@@ -134,7 +134,7 @@
               <w:lang w:bidi="ar-SA"/>
             </w:rPr>
           </w:pPr>
-          <w:hyperlink w:anchor="_Toc534501748" w:history="1">
+          <w:hyperlink w:anchor="_Toc534502965" w:history="1">
             <w:r>
               <w:rPr>
                 <w:rStyle w:val="Hyperlink"/>
@@ -161,7 +161,7 @@
                 <w:noProof/>
                 <w:webHidden/>
               </w:rPr>
-              <w:instrText xml:space="preserve"> PAGEREF _Toc534501748 \h </w:instrText>
+              <w:instrText xml:space="preserve"> PAGEREF _Toc534502965 \h </w:instrText>
             </w:r>
             <w:r>
               <w:rPr>
@@ -204,7 +204,7 @@
               <w:lang w:bidi="ar-SA"/>
             </w:rPr>
           </w:pPr>
-          <w:hyperlink w:anchor="_Toc534501749" w:history="1">
+          <w:hyperlink w:anchor="_Toc534502966" w:history="1">
             <w:r>
               <w:rPr>
                 <w:rStyle w:val="Hyperlink"/>
@@ -231,7 +231,7 @@
                 <w:noProof/>
                 <w:webHidden/>
               </w:rPr>
-              <w:instrText xml:space="preserve"> PAGEREF _Toc534501749 \h </w:instrText>
+              <w:instrText xml:space="preserve"> PAGEREF _Toc534502966 \h </w:instrText>
             </w:r>
             <w:r>
               <w:rPr>
@@ -274,7 +274,7 @@
               <w:lang w:bidi="ar-SA"/>
             </w:rPr>
           </w:pPr>
-          <w:hyperlink w:anchor="_Toc534501750" w:history="1">
+          <w:hyperlink w:anchor="_Toc534502967" w:history="1">
             <w:r>
               <w:rPr>
                 <w:rStyle w:val="Hyperlink"/>
@@ -301,7 +301,7 @@
                 <w:noProof/>
                 <w:webHidden/>
               </w:rPr>
-              <w:instrText xml:space="preserve"> PAGEREF _Toc534501750 \h </w:instrText>
+              <w:instrText xml:space="preserve"> PAGEREF _Toc534502967 \h </w:instrText>
             </w:r>
             <w:r>
               <w:rPr>
@@ -344,7 +344,7 @@
               <w:lang w:bidi="ar-SA"/>
             </w:rPr>
           </w:pPr>
-          <w:hyperlink w:anchor="_Toc534501751" w:history="1">
+          <w:hyperlink w:anchor="_Toc534502968" w:history="1">
             <w:r>
               <w:rPr>
                 <w:rStyle w:val="Hyperlink"/>
@@ -371,7 +371,7 @@
                 <w:noProof/>
                 <w:webHidden/>
               </w:rPr>
-              <w:instrText xml:space="preserve"> PAGEREF _Toc534501751 \h </w:instrText>
+              <w:instrText xml:space="preserve"> PAGEREF _Toc534502968 \h </w:instrText>
             </w:r>
             <w:r>
               <w:rPr>
@@ -414,7 +414,7 @@
               <w:lang w:bidi="ar-SA"/>
             </w:rPr>
           </w:pPr>
-          <w:hyperlink w:anchor="_Toc534501752" w:history="1">
+          <w:hyperlink w:anchor="_Toc534502969" w:history="1">
             <w:r>
               <w:rPr>
                 <w:rStyle w:val="Hyperlink"/>
@@ -441,7 +441,7 @@
                 <w:noProof/>
                 <w:webHidden/>
               </w:rPr>
-              <w:instrText xml:space="preserve"> PAGEREF _Toc534501752 \h </w:instrText>
+              <w:instrText xml:space="preserve"> PAGEREF _Toc534502969 \h </w:instrText>
             </w:r>
             <w:r>
               <w:rPr>
@@ -484,7 +484,7 @@
               <w:lang w:bidi="ar-SA"/>
             </w:rPr>
           </w:pPr>
-          <w:hyperlink w:anchor="_Toc534501753" w:history="1">
+          <w:hyperlink w:anchor="_Toc534502970" w:history="1">
             <w:r>
               <w:rPr>
                 <w:rStyle w:val="Hyperlink"/>
@@ -511,7 +511,7 @@
                 <w:noProof/>
                 <w:webHidden/>
               </w:rPr>
-              <w:instrText xml:space="preserve"> PAGEREF _Toc534501753 \h </w:instrText>
+              <w:instrText xml:space="preserve"> PAGEREF _Toc534502970 \h </w:instrText>
             </w:r>
             <w:r>
               <w:rPr>
@@ -554,7 +554,7 @@
               <w:lang w:bidi="ar-SA"/>
             </w:rPr>
           </w:pPr>
-          <w:hyperlink w:anchor="_Toc534501754" w:history="1">
+          <w:hyperlink w:anchor="_Toc534502971" w:history="1">
             <w:r>
               <w:rPr>
                 <w:rStyle w:val="Hyperlink"/>
@@ -581,7 +581,7 @@
                 <w:noProof/>
                 <w:webHidden/>
               </w:rPr>
-              <w:instrText xml:space="preserve"> PAGEREF _Toc534501754 \h </w:instrText>
+              <w:instrText xml:space="preserve"> PAGEREF _Toc534502971 \h </w:instrText>
             </w:r>
             <w:r>
               <w:rPr>
@@ -624,7 +624,7 @@
               <w:lang w:bidi="ar-SA"/>
             </w:rPr>
           </w:pPr>
-          <w:hyperlink w:anchor="_Toc534501755" w:history="1">
+          <w:hyperlink w:anchor="_Toc534502972" w:history="1">
             <w:r>
               <w:rPr>
                 <w:rStyle w:val="Hyperlink"/>
@@ -651,7 +651,7 @@
                 <w:noProof/>
                 <w:webHidden/>
               </w:rPr>
-              <w:instrText xml:space="preserve"> PAGEREF _Toc534501755 \h </w:instrText>
+              <w:instrText xml:space="preserve"> PAGEREF _Toc534502972 \h </w:instrText>
             </w:r>
             <w:r>
               <w:rPr>
@@ -694,7 +694,7 @@
               <w:lang w:bidi="ar-SA"/>
             </w:rPr>
           </w:pPr>
-          <w:hyperlink w:anchor="_Toc534501756" w:history="1">
+          <w:hyperlink w:anchor="_Toc534502973" w:history="1">
             <w:r>
               <w:rPr>
                 <w:rStyle w:val="Hyperlink"/>
@@ -721,7 +721,7 @@
                 <w:noProof/>
                 <w:webHidden/>
               </w:rPr>
-              <w:instrText xml:space="preserve"> PAGEREF _Toc534501756 \h </w:instrText>
+              <w:instrText xml:space="preserve"> PAGEREF _Toc534502973 \h </w:instrText>
             </w:r>
             <w:r>
               <w:rPr>
@@ -764,7 +764,7 @@
               <w:lang w:bidi="ar-SA"/>
             </w:rPr>
           </w:pPr>
-          <w:hyperlink w:anchor="_Toc534501757" w:history="1">
+          <w:hyperlink w:anchor="_Toc534502974" w:history="1">
             <w:r>
               <w:rPr>
                 <w:rStyle w:val="Hyperlink"/>
@@ -791,7 +791,7 @@
                 <w:noProof/>
                 <w:webHidden/>
               </w:rPr>
-              <w:instrText xml:space="preserve"> PAGEREF _Toc534501757 \h </w:instrText>
+              <w:instrText xml:space="preserve"> PAGEREF _Toc534502974 \h </w:instrText>
             </w:r>
             <w:r>
               <w:rPr>
@@ -834,7 +834,7 @@
               <w:lang w:bidi="ar-SA"/>
             </w:rPr>
           </w:pPr>
-          <w:hyperlink w:anchor="_Toc534501758" w:history="1">
+          <w:hyperlink w:anchor="_Toc534502975" w:history="1">
             <w:r>
               <w:rPr>
                 <w:rStyle w:val="Hyperlink"/>
@@ -861,7 +861,7 @@
                 <w:noProof/>
                 <w:webHidden/>
               </w:rPr>
-              <w:instrText xml:space="preserve"> PAGEREF _Toc534501758 \h </w:instrText>
+              <w:instrText xml:space="preserve"> PAGEREF _Toc534502975 \h </w:instrText>
             </w:r>
             <w:r>
               <w:rPr>
@@ -904,7 +904,7 @@
               <w:lang w:bidi="ar-SA"/>
             </w:rPr>
           </w:pPr>
-          <w:hyperlink w:anchor="_Toc534501759" w:history="1">
+          <w:hyperlink w:anchor="_Toc534502976" w:history="1">
             <w:r>
               <w:rPr>
                 <w:rStyle w:val="Hyperlink"/>
@@ -931,7 +931,7 @@
                 <w:noProof/>
                 <w:webHidden/>
               </w:rPr>
-              <w:instrText xml:space="preserve"> PAGEREF _Toc534501759 \h </w:instrText>
+              <w:instrText xml:space="preserve"> PAGEREF _Toc534502976 \h </w:instrText>
             </w:r>
             <w:r>
               <w:rPr>
@@ -974,7 +974,7 @@
               <w:lang w:bidi="ar-SA"/>
             </w:rPr>
           </w:pPr>
-          <w:hyperlink w:anchor="_Toc534501760" w:history="1">
+          <w:hyperlink w:anchor="_Toc534502977" w:history="1">
             <w:r>
               <w:rPr>
                 <w:rStyle w:val="Hyperlink"/>
@@ -1001,7 +1001,7 @@
                 <w:noProof/>
                 <w:webHidden/>
               </w:rPr>
-              <w:instrText xml:space="preserve"> PAGEREF _Toc534501760 \h </w:instrText>
+              <w:instrText xml:space="preserve"> PAGEREF _Toc534502977 \h </w:instrText>
             </w:r>
             <w:r>
               <w:rPr>
@@ -1044,7 +1044,7 @@
               <w:lang w:bidi="ar-SA"/>
             </w:rPr>
           </w:pPr>
-          <w:hyperlink w:anchor="_Toc534501761" w:history="1">
+          <w:hyperlink w:anchor="_Toc534502978" w:history="1">
             <w:r>
               <w:rPr>
                 <w:rStyle w:val="Hyperlink"/>
@@ -1071,7 +1071,7 @@
                 <w:noProof/>
                 <w:webHidden/>
               </w:rPr>
-              <w:instrText xml:space="preserve"> PAGEREF _Toc534501761 \h </w:instrText>
+              <w:instrText xml:space="preserve"> PAGEREF _Toc534502978 \h </w:instrText>
             </w:r>
             <w:r>
               <w:rPr>
@@ -1114,7 +1114,7 @@
               <w:lang w:bidi="ar-SA"/>
             </w:rPr>
           </w:pPr>
-          <w:hyperlink w:anchor="_Toc534501762" w:history="1">
+          <w:hyperlink w:anchor="_Toc534502979" w:history="1">
             <w:r>
               <w:rPr>
                 <w:rStyle w:val="Hyperlink"/>
@@ -1141,7 +1141,7 @@
                 <w:noProof/>
                 <w:webHidden/>
               </w:rPr>
-              <w:instrText xml:space="preserve"> PAGEREF _Toc534501762 \h </w:instrText>
+              <w:instrText xml:space="preserve"> PAGEREF _Toc534502979 \h </w:instrText>
             </w:r>
             <w:r>
               <w:rPr>
@@ -1162,6 +1162,286 @@
                 <w:webHidden/>
               </w:rPr>
               <w:t>7</w:t>
+            </w:r>
+            <w:r>
+              <w:rPr>
+                <w:noProof/>
+                <w:webHidden/>
+              </w:rPr>
+              <w:fldChar w:fldCharType="end"/>
+            </w:r>
+          </w:hyperlink>
+        </w:p>
+        <w:p>
+          <w:pPr>
+            <w:pStyle w:val="TOC1"/>
+            <w:tabs>
+              <w:tab w:val="right" w:leader="dot" w:pos="9350"/>
+            </w:tabs>
+            <w:rPr>
+              <w:rFonts w:eastAsiaTheme="minorEastAsia"/>
+              <w:noProof/>
+              <w:lang w:bidi="ar-SA"/>
+            </w:rPr>
+          </w:pPr>
+          <w:hyperlink w:anchor="_Toc534502980" w:history="1">
+            <w:r>
+              <w:rPr>
+                <w:rStyle w:val="Hyperlink"/>
+                <w:noProof/>
+              </w:rPr>
+              <w:t>Configure HttpClientModule</w:t>
+            </w:r>
+            <w:r>
+              <w:rPr>
+                <w:noProof/>
+                <w:webHidden/>
+              </w:rPr>
+              <w:tab/>
+            </w:r>
+            <w:r>
+              <w:rPr>
+                <w:noProof/>
+                <w:webHidden/>
+              </w:rPr>
+              <w:fldChar w:fldCharType="begin"/>
+            </w:r>
+            <w:r>
+              <w:rPr>
+                <w:noProof/>
+                <w:webHidden/>
+              </w:rPr>
+              <w:instrText xml:space="preserve"> PAGEREF _Toc534502980 \h </w:instrText>
+            </w:r>
+            <w:r>
+              <w:rPr>
+                <w:noProof/>
+                <w:webHidden/>
+              </w:rPr>
+            </w:r>
+            <w:r>
+              <w:rPr>
+                <w:noProof/>
+                <w:webHidden/>
+              </w:rPr>
+              <w:fldChar w:fldCharType="separate"/>
+            </w:r>
+            <w:r>
+              <w:rPr>
+                <w:noProof/>
+                <w:webHidden/>
+              </w:rPr>
+              <w:t>8</w:t>
+            </w:r>
+            <w:r>
+              <w:rPr>
+                <w:noProof/>
+                <w:webHidden/>
+              </w:rPr>
+              <w:fldChar w:fldCharType="end"/>
+            </w:r>
+          </w:hyperlink>
+        </w:p>
+        <w:p>
+          <w:pPr>
+            <w:pStyle w:val="TOC1"/>
+            <w:tabs>
+              <w:tab w:val="right" w:leader="dot" w:pos="9350"/>
+            </w:tabs>
+            <w:rPr>
+              <w:rFonts w:eastAsiaTheme="minorEastAsia"/>
+              <w:noProof/>
+              <w:lang w:bidi="ar-SA"/>
+            </w:rPr>
+          </w:pPr>
+          <w:hyperlink w:anchor="_Toc534502981" w:history="1">
+            <w:r>
+              <w:rPr>
+                <w:rStyle w:val="Hyperlink"/>
+                <w:noProof/>
+              </w:rPr>
+              <w:t>Create Model</w:t>
+            </w:r>
+            <w:r>
+              <w:rPr>
+                <w:noProof/>
+                <w:webHidden/>
+              </w:rPr>
+              <w:tab/>
+            </w:r>
+            <w:r>
+              <w:rPr>
+                <w:noProof/>
+                <w:webHidden/>
+              </w:rPr>
+              <w:fldChar w:fldCharType="begin"/>
+            </w:r>
+            <w:r>
+              <w:rPr>
+                <w:noProof/>
+                <w:webHidden/>
+              </w:rPr>
+              <w:instrText xml:space="preserve"> PAGEREF _Toc534502981 \h </w:instrText>
+            </w:r>
+            <w:r>
+              <w:rPr>
+                <w:noProof/>
+                <w:webHidden/>
+              </w:rPr>
+            </w:r>
+            <w:r>
+              <w:rPr>
+                <w:noProof/>
+                <w:webHidden/>
+              </w:rPr>
+              <w:fldChar w:fldCharType="separate"/>
+            </w:r>
+            <w:r>
+              <w:rPr>
+                <w:noProof/>
+                <w:webHidden/>
+              </w:rPr>
+              <w:t>8</w:t>
+            </w:r>
+            <w:r>
+              <w:rPr>
+                <w:noProof/>
+                <w:webHidden/>
+              </w:rPr>
+              <w:fldChar w:fldCharType="end"/>
+            </w:r>
+          </w:hyperlink>
+        </w:p>
+        <w:p>
+          <w:pPr>
+            <w:pStyle w:val="TOC1"/>
+            <w:tabs>
+              <w:tab w:val="right" w:leader="dot" w:pos="9350"/>
+            </w:tabs>
+            <w:rPr>
+              <w:rFonts w:eastAsiaTheme="minorEastAsia"/>
+              <w:noProof/>
+              <w:lang w:bidi="ar-SA"/>
+            </w:rPr>
+          </w:pPr>
+          <w:hyperlink w:anchor="_Toc534502982" w:history="1">
+            <w:r>
+              <w:rPr>
+                <w:rStyle w:val="Hyperlink"/>
+                <w:noProof/>
+              </w:rPr>
+              <w:t>Create Angular Service file</w:t>
+            </w:r>
+            <w:r>
+              <w:rPr>
+                <w:noProof/>
+                <w:webHidden/>
+              </w:rPr>
+              <w:tab/>
+            </w:r>
+            <w:r>
+              <w:rPr>
+                <w:noProof/>
+                <w:webHidden/>
+              </w:rPr>
+              <w:fldChar w:fldCharType="begin"/>
+            </w:r>
+            <w:r>
+              <w:rPr>
+                <w:noProof/>
+                <w:webHidden/>
+              </w:rPr>
+              <w:instrText xml:space="preserve"> PAGEREF _Toc534502982 \h </w:instrText>
+            </w:r>
+            <w:r>
+              <w:rPr>
+                <w:noProof/>
+                <w:webHidden/>
+              </w:rPr>
+            </w:r>
+            <w:r>
+              <w:rPr>
+                <w:noProof/>
+                <w:webHidden/>
+              </w:rPr>
+              <w:fldChar w:fldCharType="separate"/>
+            </w:r>
+            <w:r>
+              <w:rPr>
+                <w:noProof/>
+                <w:webHidden/>
+              </w:rPr>
+              <w:t>8</w:t>
+            </w:r>
+            <w:r>
+              <w:rPr>
+                <w:noProof/>
+                <w:webHidden/>
+              </w:rPr>
+              <w:fldChar w:fldCharType="end"/>
+            </w:r>
+          </w:hyperlink>
+        </w:p>
+        <w:p>
+          <w:pPr>
+            <w:pStyle w:val="TOC1"/>
+            <w:tabs>
+              <w:tab w:val="right" w:leader="dot" w:pos="9350"/>
+            </w:tabs>
+            <w:rPr>
+              <w:rFonts w:eastAsiaTheme="minorEastAsia"/>
+              <w:noProof/>
+              <w:lang w:bidi="ar-SA"/>
+            </w:rPr>
+          </w:pPr>
+          <w:hyperlink w:anchor="_Toc534502983" w:history="1">
+            <w:r>
+              <w:rPr>
+                <w:rStyle w:val="Hyperlink"/>
+                <w:noProof/>
+              </w:rPr>
+              <w:t>Submit Data to node server</w:t>
+            </w:r>
+            <w:r>
+              <w:rPr>
+                <w:noProof/>
+                <w:webHidden/>
+              </w:rPr>
+              <w:tab/>
+            </w:r>
+            <w:r>
+              <w:rPr>
+                <w:noProof/>
+                <w:webHidden/>
+              </w:rPr>
+              <w:fldChar w:fldCharType="begin"/>
+            </w:r>
+            <w:r>
+              <w:rPr>
+                <w:noProof/>
+                <w:webHidden/>
+              </w:rPr>
+              <w:instrText xml:space="preserve"> PAGEREF _Toc534502983 \h </w:instrText>
+            </w:r>
+            <w:r>
+              <w:rPr>
+                <w:noProof/>
+                <w:webHidden/>
+              </w:rPr>
+            </w:r>
+            <w:r>
+              <w:rPr>
+                <w:noProof/>
+                <w:webHidden/>
+              </w:rPr>
+              <w:fldChar w:fldCharType="separate"/>
+            </w:r>
+            <w:r>
+              <w:rPr>
+                <w:noProof/>
+                <w:webHidden/>
+              </w:rPr>
+              <w:t>8</w:t>
             </w:r>
             <w:r>
               <w:rPr>
@@ -1203,7 +1483,7 @@
       <w:pPr>
         <w:pStyle w:val="Heading1"/>
       </w:pPr>
-      <w:bookmarkStart w:id="0" w:name="_Toc534501747"/>
+      <w:bookmarkStart w:id="0" w:name="_Toc534502964"/>
       <w:r>
         <w:lastRenderedPageBreak/>
         <w:t>Source Example:</w:t>
@@ -1238,7 +1518,7 @@
       <w:pPr>
         <w:pStyle w:val="Heading1"/>
       </w:pPr>
-      <w:bookmarkStart w:id="1" w:name="_Toc534501748"/>
+      <w:bookmarkStart w:id="1" w:name="_Toc534502965"/>
       <w:r>
         <w:t>Useful Links</w:t>
       </w:r>
@@ -1311,7 +1591,7 @@
       <w:pPr>
         <w:pStyle w:val="Heading1"/>
       </w:pPr>
-      <w:bookmarkStart w:id="2" w:name="_Toc534501749"/>
+      <w:bookmarkStart w:id="2" w:name="_Toc534502966"/>
       <w:r>
         <w:t>Tools and Frameworks Used</w:t>
       </w:r>
@@ -1402,7 +1682,7 @@
       <w:pPr>
         <w:pStyle w:val="Heading1"/>
       </w:pPr>
-      <w:bookmarkStart w:id="3" w:name="_Toc534501750"/>
+      <w:bookmarkStart w:id="3" w:name="_Toc534502967"/>
       <w:r>
         <w:t>Work Flow</w:t>
       </w:r>
@@ -1461,7 +1741,7 @@
       <w:pPr>
         <w:pStyle w:val="Heading1"/>
       </w:pPr>
-      <w:bookmarkStart w:id="4" w:name="_Toc534501751"/>
+      <w:bookmarkStart w:id="4" w:name="_Toc534502968"/>
       <w:r>
         <w:t>Install Angular 7 and other dependencies</w:t>
       </w:r>
@@ -1471,7 +1751,7 @@
       <w:pPr>
         <w:pStyle w:val="Heading2"/>
       </w:pPr>
-      <w:bookmarkStart w:id="5" w:name="_Toc534501752"/>
+      <w:bookmarkStart w:id="5" w:name="_Toc534502969"/>
       <w:r>
         <w:t>Install Angular CLI</w:t>
       </w:r>
@@ -1485,13 +1765,8 @@
           <w:numId w:val="6"/>
         </w:numPr>
       </w:pPr>
-      <w:proofErr w:type="spellStart"/>
-      <w:r>
-        <w:t>npm</w:t>
-      </w:r>
-      <w:proofErr w:type="spellEnd"/>
-      <w:r>
-        <w:t xml:space="preserve"> install –g @angular/cli</w:t>
+      <w:r>
+        <w:t>npm install –g @angular/cli</w:t>
       </w:r>
     </w:p>
     <w:p>
@@ -1541,7 +1816,7 @@
       <w:pPr>
         <w:pStyle w:val="Heading2"/>
       </w:pPr>
-      <w:bookmarkStart w:id="6" w:name="_Toc534501753"/>
+      <w:bookmarkStart w:id="6" w:name="_Toc534502970"/>
       <w:r>
         <w:t>Create project root</w:t>
       </w:r>
@@ -1563,7 +1838,7 @@
       <w:pPr>
         <w:pStyle w:val="Heading2"/>
       </w:pPr>
-      <w:bookmarkStart w:id="7" w:name="_Toc534501754"/>
+      <w:bookmarkStart w:id="7" w:name="_Toc534502971"/>
       <w:r>
         <w:t>Install bootstrap</w:t>
       </w:r>
@@ -1577,13 +1852,8 @@
           <w:numId w:val="6"/>
         </w:numPr>
       </w:pPr>
-      <w:proofErr w:type="spellStart"/>
-      <w:r>
-        <w:t>npm</w:t>
-      </w:r>
-      <w:proofErr w:type="spellEnd"/>
-      <w:r>
-        <w:t xml:space="preserve"> install bootstrap </w:t>
+      <w:r>
+        <w:t xml:space="preserve">npm install bootstrap </w:t>
       </w:r>
       <w:r>
         <w:t>–</w:t>
@@ -1594,15 +1864,7 @@
     </w:p>
     <w:p>
       <w:r>
-        <w:t xml:space="preserve">Add bootstrap to </w:t>
-      </w:r>
-      <w:proofErr w:type="spellStart"/>
-      <w:r>
-        <w:t>angular.json</w:t>
-      </w:r>
-      <w:proofErr w:type="spellEnd"/>
-      <w:r>
-        <w:t xml:space="preserve"> file.</w:t>
+        <w:t>Add bootstrap to angular.json file.</w:t>
       </w:r>
     </w:p>
     <w:p>
@@ -1661,7 +1923,7 @@
       <w:pPr>
         <w:pStyle w:val="Heading2"/>
       </w:pPr>
-      <w:bookmarkStart w:id="8" w:name="_Toc534501755"/>
+      <w:bookmarkStart w:id="8" w:name="_Toc534502972"/>
       <w:r>
         <w:t>Start base project</w:t>
       </w:r>
@@ -1791,7 +2053,7 @@
       <w:pPr>
         <w:pStyle w:val="Heading3"/>
       </w:pPr>
-      <w:bookmarkStart w:id="9" w:name="_Toc534501756"/>
+      <w:bookmarkStart w:id="9" w:name="_Toc534502973"/>
       <w:r>
         <w:lastRenderedPageBreak/>
         <w:t>Screenshots</w:t>
@@ -2086,7 +2348,7 @@
       <w:pPr>
         <w:pStyle w:val="Heading1"/>
       </w:pPr>
-      <w:bookmarkStart w:id="10" w:name="_Toc534501757"/>
+      <w:bookmarkStart w:id="10" w:name="_Toc534502974"/>
       <w:r>
         <w:lastRenderedPageBreak/>
         <w:t>Project Description</w:t>
@@ -2174,7 +2436,7 @@
       <w:pPr>
         <w:pStyle w:val="Heading1"/>
       </w:pPr>
-      <w:bookmarkStart w:id="11" w:name="_Toc534501758"/>
+      <w:bookmarkStart w:id="11" w:name="_Toc534502975"/>
       <w:r>
         <w:t>Generate Angular Components</w:t>
       </w:r>
@@ -2189,15 +2451,7 @@
         </w:numPr>
       </w:pPr>
       <w:r>
-        <w:t xml:space="preserve">ng g c </w:t>
-      </w:r>
-      <w:proofErr w:type="spellStart"/>
-      <w:r>
-        <w:t>gst</w:t>
-      </w:r>
-      <w:proofErr w:type="spellEnd"/>
-      <w:r>
-        <w:t>-add --spec=false</w:t>
+        <w:t>ng g c gst-add --spec=false</w:t>
       </w:r>
     </w:p>
     <w:p>
@@ -2209,15 +2463,7 @@
         </w:numPr>
       </w:pPr>
       <w:r>
-        <w:t xml:space="preserve">ng g c </w:t>
-      </w:r>
-      <w:proofErr w:type="spellStart"/>
-      <w:r>
-        <w:t>gst</w:t>
-      </w:r>
-      <w:proofErr w:type="spellEnd"/>
-      <w:r>
-        <w:t>-get --spec=false</w:t>
+        <w:t>ng g c gst-get --spec=false</w:t>
       </w:r>
     </w:p>
     <w:p>
@@ -2229,15 +2475,7 @@
         </w:numPr>
       </w:pPr>
       <w:r>
-        <w:t xml:space="preserve">ng g c </w:t>
-      </w:r>
-      <w:proofErr w:type="spellStart"/>
-      <w:r>
-        <w:t>gst</w:t>
-      </w:r>
-      <w:proofErr w:type="spellEnd"/>
-      <w:r>
-        <w:t>-edit --spec=false</w:t>
+        <w:t>ng g c gst-edit --spec=false</w:t>
       </w:r>
     </w:p>
     <w:p>
@@ -2288,7 +2526,7 @@
       <w:pPr>
         <w:pStyle w:val="Heading1"/>
       </w:pPr>
-      <w:bookmarkStart w:id="12" w:name="_Toc534501759"/>
+      <w:bookmarkStart w:id="12" w:name="_Toc534502976"/>
       <w:r>
         <w:t>Routing Configuration</w:t>
       </w:r>
@@ -2301,14 +2539,12 @@
       <w:r>
         <w:t xml:space="preserve">Now that we have components created and registered in </w:t>
       </w:r>
-      <w:proofErr w:type="spellStart"/>
       <w:r>
         <w:rPr>
           <w:b/>
         </w:rPr>
         <w:t>app.module.ts</w:t>
       </w:r>
-      <w:proofErr w:type="spellEnd"/>
       <w:r>
         <w:t xml:space="preserve"> file, we need to configure routing in </w:t>
       </w:r>
@@ -2316,61 +2552,37 @@
         <w:rPr>
           <w:b/>
         </w:rPr>
-        <w:t>app-</w:t>
-      </w:r>
-      <w:proofErr w:type="spellStart"/>
-      <w:r>
+        <w:t>app-routing.module.ts</w:t>
+      </w:r>
+      <w:r>
+        <w:t xml:space="preserve"> file</w:t>
+      </w:r>
+    </w:p>
+    <w:p>
+      <w:pPr>
+        <w:pStyle w:val="NoSpacing"/>
         <w:rPr>
           <w:b/>
         </w:rPr>
-        <w:t>routing.module.ts</w:t>
-      </w:r>
-      <w:proofErr w:type="spellEnd"/>
-      <w:r>
-        <w:t xml:space="preserve"> file</w:t>
-      </w:r>
-    </w:p>
-    <w:p>
-      <w:pPr>
-        <w:pStyle w:val="NoSpacing"/>
+      </w:pPr>
+      <w:r>
+        <w:t>To add components to rou</w:t>
+      </w:r>
+      <w:r>
+        <w:t xml:space="preserve">nting module, first import them into </w:t>
+      </w:r>
+      <w:r>
         <w:rPr>
           <w:b/>
         </w:rPr>
-      </w:pPr>
-      <w:r>
-        <w:t xml:space="preserve">To add components to </w:t>
-      </w:r>
-      <w:proofErr w:type="spellStart"/>
-      <w:r>
-        <w:t>rou</w:t>
-      </w:r>
-      <w:r>
-        <w:t>nting</w:t>
-      </w:r>
-      <w:proofErr w:type="spellEnd"/>
-      <w:r>
-        <w:t xml:space="preserve"> module, first import them into </w:t>
-      </w:r>
-      <w:r>
-        <w:rPr>
-          <w:b/>
-        </w:rPr>
-        <w:t>app-</w:t>
-      </w:r>
-      <w:proofErr w:type="spellStart"/>
-      <w:r>
-        <w:rPr>
-          <w:b/>
-        </w:rPr>
-        <w:t>routing.module.ts</w:t>
-      </w:r>
-      <w:proofErr w:type="spellEnd"/>
+        <w:t>app-routing.module.ts</w:t>
+      </w:r>
     </w:p>
     <w:p>
       <w:pPr>
         <w:pStyle w:val="Heading1"/>
       </w:pPr>
-      <w:bookmarkStart w:id="13" w:name="_Toc534501760"/>
+      <w:bookmarkStart w:id="13" w:name="_Toc534502977"/>
       <w:r>
         <w:t>Add Angular Navigation</w:t>
       </w:r>
@@ -2472,7 +2684,7 @@
       <w:pPr>
         <w:pStyle w:val="Heading1"/>
       </w:pPr>
-      <w:bookmarkStart w:id="14" w:name="_Toc534501761"/>
+      <w:bookmarkStart w:id="14" w:name="_Toc534502978"/>
       <w:r>
         <w:t>Angular Progress Indicator</w:t>
       </w:r>
@@ -2486,13 +2698,8 @@
           <w:numId w:val="8"/>
         </w:numPr>
       </w:pPr>
-      <w:proofErr w:type="spellStart"/>
-      <w:r>
-        <w:t>npm</w:t>
-      </w:r>
-      <w:proofErr w:type="spellEnd"/>
-      <w:r>
-        <w:t xml:space="preserve"> install ng2-slim-loading-bar </w:t>
+      <w:r>
+        <w:t xml:space="preserve">npm install ng2-slim-loading-bar </w:t>
       </w:r>
       <w:r>
         <w:t>–</w:t>
@@ -2674,7 +2881,7 @@
       <w:pPr>
         <w:pStyle w:val="Heading1"/>
       </w:pPr>
-      <w:bookmarkStart w:id="15" w:name="_Toc534501762"/>
+      <w:bookmarkStart w:id="15" w:name="_Toc534502979"/>
       <w:r>
         <w:t>Add bootstrap 4 form</w:t>
       </w:r>
@@ -2725,40 +2932,41 @@
       <w:pPr>
         <w:pStyle w:val="Heading1"/>
       </w:pPr>
-      <w:r>
-        <w:t xml:space="preserve">Configure </w:t>
-      </w:r>
-      <w:proofErr w:type="spellStart"/>
-      <w:r>
-        <w:t>HttpClientModule</w:t>
-      </w:r>
-      <w:proofErr w:type="spellEnd"/>
+      <w:bookmarkStart w:id="16" w:name="_Toc534502980"/>
+      <w:r>
+        <w:t>Configure HttpClientModule</w:t>
+      </w:r>
+      <w:bookmarkEnd w:id="16"/>
     </w:p>
     <w:p>
       <w:pPr>
         <w:pStyle w:val="Heading1"/>
       </w:pPr>
-      <w:bookmarkStart w:id="16" w:name="_GoBack"/>
-      <w:bookmarkEnd w:id="16"/>
+      <w:bookmarkStart w:id="17" w:name="_Toc534502981"/>
       <w:r>
         <w:t>Create Model</w:t>
       </w:r>
+      <w:bookmarkEnd w:id="17"/>
     </w:p>
     <w:p>
       <w:pPr>
         <w:pStyle w:val="Heading1"/>
       </w:pPr>
+      <w:bookmarkStart w:id="18" w:name="_Toc534502982"/>
       <w:r>
         <w:t>Create Angular Service file</w:t>
       </w:r>
+      <w:bookmarkEnd w:id="18"/>
     </w:p>
     <w:p>
       <w:pPr>
         <w:pStyle w:val="Heading1"/>
       </w:pPr>
+      <w:bookmarkStart w:id="19" w:name="_Toc534502983"/>
       <w:r>
         <w:t>Submit Data to node server</w:t>
       </w:r>
+      <w:bookmarkEnd w:id="19"/>
     </w:p>
     <w:p>
       <w:pPr>
@@ -2799,7 +3007,6 @@
         </w:rPr>
         <w:t> the data to the </w:t>
       </w:r>
-      <w:proofErr w:type="spellStart"/>
       <w:r>
         <w:rPr>
           <w:rStyle w:val="Strong"/>
@@ -2813,14 +3020,7 @@
         <w:rPr>
           <w:shd w:val="clear" w:color="auto" w:fill="FFFFFF"/>
         </w:rPr>
-        <w:t>server</w:t>
-      </w:r>
-      <w:proofErr w:type="spellEnd"/>
-      <w:r>
-        <w:rPr>
-          <w:shd w:val="clear" w:color="auto" w:fill="FFFFFF"/>
-        </w:rPr>
-        <w:t xml:space="preserve"> and save the data into the </w:t>
+        <w:t>server and save the data into the </w:t>
       </w:r>
       <w:r>
         <w:rPr>
@@ -2841,6 +3041,262 @@
     <w:p/>
     <w:p/>
     <w:p/>
+    <w:p>
+      <w:pPr>
+        <w:pStyle w:val="Heading1"/>
+      </w:pPr>
+      <w:r>
+        <w:t>Create Node.js backend API</w:t>
+      </w:r>
+    </w:p>
+    <w:p/>
+    <w:p>
+      <w:pPr>
+        <w:pStyle w:val="Heading2"/>
+      </w:pPr>
+      <w:r>
+        <w:t>Error Starting server:</w:t>
+      </w:r>
+      <w:bookmarkStart w:id="20" w:name="_GoBack"/>
+      <w:bookmarkEnd w:id="20"/>
+    </w:p>
+    <w:p>
+      <w:r>
+        <w:t>Nodemon server is not getting started. See the resolution here:</w:t>
+      </w:r>
+    </w:p>
+    <w:p>
+      <w:hyperlink r:id="rId24" w:history="1">
+        <w:r>
+          <w:rPr>
+            <w:rStyle w:val="Hyperlink"/>
+          </w:rPr>
+          <w:t>https://stackoverflow.com/questions/40359590/nodemon-command-is-not-recognized-in-terminal-for-node-js-server</w:t>
+        </w:r>
+      </w:hyperlink>
+    </w:p>
+    <w:p/>
+    <w:p>
+      <w:pPr>
+        <w:shd w:val="clear" w:color="auto" w:fill="EFF0F1"/>
+        <w:tabs>
+          <w:tab w:val="left" w:pos="916"/>
+          <w:tab w:val="left" w:pos="1832"/>
+          <w:tab w:val="left" w:pos="2748"/>
+          <w:tab w:val="left" w:pos="3664"/>
+          <w:tab w:val="left" w:pos="4580"/>
+          <w:tab w:val="left" w:pos="5496"/>
+          <w:tab w:val="left" w:pos="6412"/>
+          <w:tab w:val="left" w:pos="7328"/>
+          <w:tab w:val="left" w:pos="8244"/>
+          <w:tab w:val="left" w:pos="9160"/>
+          <w:tab w:val="left" w:pos="10076"/>
+          <w:tab w:val="left" w:pos="10992"/>
+          <w:tab w:val="left" w:pos="11908"/>
+          <w:tab w:val="left" w:pos="12824"/>
+          <w:tab w:val="left" w:pos="13740"/>
+          <w:tab w:val="left" w:pos="14656"/>
+        </w:tabs>
+        <w:spacing w:after="0" w:line="240" w:lineRule="auto"/>
+        <w:textAlignment w:val="baseline"/>
+        <w:rPr>
+          <w:rFonts w:ascii="Consolas" w:eastAsia="Times New Roman" w:hAnsi="Consolas" w:cs="Courier New"/>
+          <w:color w:val="393318"/>
+          <w:sz w:val="20"/>
+          <w:szCs w:val="20"/>
+          <w:lang w:bidi="ar-SA"/>
+        </w:rPr>
+      </w:pPr>
+      <w:r>
+        <w:rPr>
+          <w:rFonts w:ascii="inherit" w:eastAsia="Times New Roman" w:hAnsi="inherit" w:cs="Courier New"/>
+          <w:color w:val="303336"/>
+          <w:sz w:val="20"/>
+          <w:szCs w:val="20"/>
+          <w:bdr w:val="none" w:sz="0" w:space="0" w:color="auto" w:frame="1"/>
+          <w:shd w:val="clear" w:color="auto" w:fill="EFF0F1"/>
+          <w:lang w:bidi="ar-SA"/>
+        </w:rPr>
+        <w:t>npm install -g nodemon</w:t>
+      </w:r>
+    </w:p>
+    <w:p/>
+    <w:p>
+      <w:r>
+        <w:t>package.jsom:</w:t>
+      </w:r>
+    </w:p>
+    <w:p>
+      <w:pPr>
+        <w:pStyle w:val="HTMLPreformatted"/>
+        <w:shd w:val="clear" w:color="auto" w:fill="EFF0F1"/>
+        <w:textAlignment w:val="baseline"/>
+        <w:rPr>
+          <w:rStyle w:val="pln"/>
+          <w:rFonts w:ascii="inherit" w:hAnsi="inherit"/>
+          <w:color w:val="303336"/>
+          <w:bdr w:val="none" w:sz="0" w:space="0" w:color="auto" w:frame="1"/>
+          <w:shd w:val="clear" w:color="auto" w:fill="EFF0F1"/>
+        </w:rPr>
+      </w:pPr>
+      <w:r>
+        <w:rPr>
+          <w:rStyle w:val="str"/>
+          <w:rFonts w:ascii="inherit" w:hAnsi="inherit"/>
+          <w:color w:val="7D2727"/>
+          <w:bdr w:val="none" w:sz="0" w:space="0" w:color="auto" w:frame="1"/>
+          <w:shd w:val="clear" w:color="auto" w:fill="EFF0F1"/>
+        </w:rPr>
+        <w:t>"scripts"</w:t>
+      </w:r>
+      <w:r>
+        <w:rPr>
+          <w:rStyle w:val="pun"/>
+          <w:rFonts w:ascii="inherit" w:hAnsi="inherit"/>
+          <w:color w:val="303336"/>
+          <w:bdr w:val="none" w:sz="0" w:space="0" w:color="auto" w:frame="1"/>
+          <w:shd w:val="clear" w:color="auto" w:fill="EFF0F1"/>
+        </w:rPr>
+        <w:t>:</w:t>
+      </w:r>
+      <w:r>
+        <w:rPr>
+          <w:rStyle w:val="pln"/>
+          <w:rFonts w:ascii="inherit" w:hAnsi="inherit"/>
+          <w:color w:val="303336"/>
+          <w:bdr w:val="none" w:sz="0" w:space="0" w:color="auto" w:frame="1"/>
+          <w:shd w:val="clear" w:color="auto" w:fill="EFF0F1"/>
+        </w:rPr>
+        <w:t xml:space="preserve"> </w:t>
+      </w:r>
+      <w:r>
+        <w:rPr>
+          <w:rStyle w:val="pun"/>
+          <w:rFonts w:ascii="inherit" w:hAnsi="inherit"/>
+          <w:color w:val="303336"/>
+          <w:bdr w:val="none" w:sz="0" w:space="0" w:color="auto" w:frame="1"/>
+          <w:shd w:val="clear" w:color="auto" w:fill="EFF0F1"/>
+        </w:rPr>
+        <w:t>{</w:t>
+      </w:r>
+    </w:p>
+    <w:p>
+      <w:pPr>
+        <w:pStyle w:val="HTMLPreformatted"/>
+        <w:shd w:val="clear" w:color="auto" w:fill="EFF0F1"/>
+        <w:textAlignment w:val="baseline"/>
+        <w:rPr>
+          <w:rStyle w:val="pln"/>
+          <w:rFonts w:ascii="inherit" w:hAnsi="inherit"/>
+          <w:color w:val="303336"/>
+          <w:bdr w:val="none" w:sz="0" w:space="0" w:color="auto" w:frame="1"/>
+          <w:shd w:val="clear" w:color="auto" w:fill="EFF0F1"/>
+        </w:rPr>
+      </w:pPr>
+      <w:r>
+        <w:rPr>
+          <w:rStyle w:val="pln"/>
+          <w:rFonts w:ascii="inherit" w:hAnsi="inherit"/>
+          <w:color w:val="303336"/>
+          <w:bdr w:val="none" w:sz="0" w:space="0" w:color="auto" w:frame="1"/>
+          <w:shd w:val="clear" w:color="auto" w:fill="EFF0F1"/>
+        </w:rPr>
+        <w:t xml:space="preserve">    </w:t>
+      </w:r>
+      <w:r>
+        <w:rPr>
+          <w:rStyle w:val="str"/>
+          <w:rFonts w:ascii="inherit" w:hAnsi="inherit"/>
+          <w:color w:val="7D2727"/>
+          <w:bdr w:val="none" w:sz="0" w:space="0" w:color="auto" w:frame="1"/>
+          <w:shd w:val="clear" w:color="auto" w:fill="EFF0F1"/>
+        </w:rPr>
+        <w:t>"serve"</w:t>
+      </w:r>
+      <w:r>
+        <w:rPr>
+          <w:rStyle w:val="pun"/>
+          <w:rFonts w:ascii="inherit" w:hAnsi="inherit"/>
+          <w:color w:val="303336"/>
+          <w:bdr w:val="none" w:sz="0" w:space="0" w:color="auto" w:frame="1"/>
+          <w:shd w:val="clear" w:color="auto" w:fill="EFF0F1"/>
+        </w:rPr>
+        <w:t>:</w:t>
+      </w:r>
+      <w:r>
+        <w:rPr>
+          <w:rStyle w:val="pln"/>
+          <w:rFonts w:ascii="inherit" w:hAnsi="inherit"/>
+          <w:color w:val="303336"/>
+          <w:bdr w:val="none" w:sz="0" w:space="0" w:color="auto" w:frame="1"/>
+          <w:shd w:val="clear" w:color="auto" w:fill="EFF0F1"/>
+        </w:rPr>
+        <w:t xml:space="preserve"> </w:t>
+      </w:r>
+      <w:r>
+        <w:rPr>
+          <w:rStyle w:val="str"/>
+          <w:rFonts w:ascii="inherit" w:hAnsi="inherit"/>
+          <w:color w:val="7D2727"/>
+          <w:bdr w:val="none" w:sz="0" w:space="0" w:color="auto" w:frame="1"/>
+          <w:shd w:val="clear" w:color="auto" w:fill="EFF0F1"/>
+        </w:rPr>
+        <w:t>"nodemon server.js"</w:t>
+      </w:r>
+    </w:p>
+    <w:p>
+      <w:pPr>
+        <w:pStyle w:val="HTMLPreformatted"/>
+        <w:shd w:val="clear" w:color="auto" w:fill="EFF0F1"/>
+        <w:textAlignment w:val="baseline"/>
+        <w:rPr>
+          <w:rFonts w:ascii="Consolas" w:hAnsi="Consolas"/>
+          <w:color w:val="393318"/>
+        </w:rPr>
+      </w:pPr>
+      <w:r>
+        <w:rPr>
+          <w:rStyle w:val="pln"/>
+          <w:rFonts w:ascii="inherit" w:hAnsi="inherit"/>
+          <w:color w:val="303336"/>
+          <w:bdr w:val="none" w:sz="0" w:space="0" w:color="auto" w:frame="1"/>
+          <w:shd w:val="clear" w:color="auto" w:fill="EFF0F1"/>
+        </w:rPr>
+        <w:t xml:space="preserve">  </w:t>
+      </w:r>
+      <w:r>
+        <w:rPr>
+          <w:rStyle w:val="pun"/>
+          <w:rFonts w:ascii="inherit" w:hAnsi="inherit"/>
+          <w:color w:val="303336"/>
+          <w:bdr w:val="none" w:sz="0" w:space="0" w:color="auto" w:frame="1"/>
+          <w:shd w:val="clear" w:color="auto" w:fill="EFF0F1"/>
+        </w:rPr>
+        <w:t>},</w:t>
+      </w:r>
+    </w:p>
+    <w:p/>
+    <w:p>
+      <w:pPr>
+        <w:pStyle w:val="HTMLPreformatted"/>
+        <w:shd w:val="clear" w:color="auto" w:fill="EFF0F1"/>
+        <w:textAlignment w:val="baseline"/>
+        <w:rPr>
+          <w:rFonts w:ascii="Consolas" w:hAnsi="Consolas"/>
+          <w:color w:val="393318"/>
+        </w:rPr>
+      </w:pPr>
+      <w:r>
+        <w:rPr>
+          <w:rStyle w:val="pln"/>
+          <w:rFonts w:ascii="inherit" w:hAnsi="inherit"/>
+          <w:color w:val="303336"/>
+          <w:bdr w:val="none" w:sz="0" w:space="0" w:color="auto" w:frame="1"/>
+          <w:shd w:val="clear" w:color="auto" w:fill="EFF0F1"/>
+        </w:rPr>
+        <w:t>npm run serve</w:t>
+      </w:r>
+    </w:p>
     <w:p/>
     <w:sectPr>
       <w:pgSz w:w="12240" w:h="15840"/>
@@ -4268,6 +4724,83 @@
       <w:bCs/>
     </w:rPr>
   </w:style>
+  <w:style w:type="character" w:styleId="FollowedHyperlink">
+    <w:name w:val="FollowedHyperlink"/>
+    <w:basedOn w:val="DefaultParagraphFont"/>
+    <w:uiPriority w:val="99"/>
+    <w:semiHidden/>
+    <w:unhideWhenUsed/>
+    <w:rsid w:val="00DD09B0"/>
+    <w:rPr>
+      <w:color w:val="800080" w:themeColor="followedHyperlink"/>
+      <w:u w:val="single"/>
+    </w:rPr>
+  </w:style>
+  <w:style w:type="paragraph" w:styleId="HTMLPreformatted">
+    <w:name w:val="HTML Preformatted"/>
+    <w:basedOn w:val="Normal"/>
+    <w:link w:val="HTMLPreformattedChar"/>
+    <w:uiPriority w:val="99"/>
+    <w:semiHidden/>
+    <w:unhideWhenUsed/>
+    <w:rsid w:val="006B291B"/>
+    <w:pPr>
+      <w:tabs>
+        <w:tab w:val="left" w:pos="916"/>
+        <w:tab w:val="left" w:pos="1832"/>
+        <w:tab w:val="left" w:pos="2748"/>
+        <w:tab w:val="left" w:pos="3664"/>
+        <w:tab w:val="left" w:pos="4580"/>
+        <w:tab w:val="left" w:pos="5496"/>
+        <w:tab w:val="left" w:pos="6412"/>
+        <w:tab w:val="left" w:pos="7328"/>
+        <w:tab w:val="left" w:pos="8244"/>
+        <w:tab w:val="left" w:pos="9160"/>
+        <w:tab w:val="left" w:pos="10076"/>
+        <w:tab w:val="left" w:pos="10992"/>
+        <w:tab w:val="left" w:pos="11908"/>
+        <w:tab w:val="left" w:pos="12824"/>
+        <w:tab w:val="left" w:pos="13740"/>
+        <w:tab w:val="left" w:pos="14656"/>
+      </w:tabs>
+      <w:spacing w:after="0" w:line="240" w:lineRule="auto"/>
+    </w:pPr>
+    <w:rPr>
+      <w:rFonts w:ascii="Courier New" w:eastAsia="Times New Roman" w:hAnsi="Courier New" w:cs="Courier New"/>
+      <w:sz w:val="20"/>
+      <w:szCs w:val="20"/>
+      <w:lang w:bidi="ar-SA"/>
+    </w:rPr>
+  </w:style>
+  <w:style w:type="character" w:customStyle="1" w:styleId="HTMLPreformattedChar">
+    <w:name w:val="HTML Preformatted Char"/>
+    <w:basedOn w:val="DefaultParagraphFont"/>
+    <w:link w:val="HTMLPreformatted"/>
+    <w:uiPriority w:val="99"/>
+    <w:semiHidden/>
+    <w:rsid w:val="006B291B"/>
+    <w:rPr>
+      <w:rFonts w:ascii="Courier New" w:eastAsia="Times New Roman" w:hAnsi="Courier New" w:cs="Courier New"/>
+      <w:sz w:val="20"/>
+      <w:szCs w:val="20"/>
+      <w:lang w:bidi="ar-SA"/>
+    </w:rPr>
+  </w:style>
+  <w:style w:type="character" w:customStyle="1" w:styleId="pln">
+    <w:name w:val="pln"/>
+    <w:basedOn w:val="DefaultParagraphFont"/>
+    <w:rsid w:val="006B291B"/>
+  </w:style>
+  <w:style w:type="character" w:customStyle="1" w:styleId="pun">
+    <w:name w:val="pun"/>
+    <w:basedOn w:val="DefaultParagraphFont"/>
+    <w:rsid w:val="006B291B"/>
+  </w:style>
+  <w:style w:type="character" w:customStyle="1" w:styleId="str">
+    <w:name w:val="str"/>
+    <w:basedOn w:val="DefaultParagraphFont"/>
+    <w:rsid w:val="006B291B"/>
+  </w:style>
 </w:styles>
 </file>
 
@@ -4713,6 +5246,83 @@
       <w:bCs/>
     </w:rPr>
   </w:style>
+  <w:style w:type="character" w:styleId="FollowedHyperlink">
+    <w:name w:val="FollowedHyperlink"/>
+    <w:basedOn w:val="DefaultParagraphFont"/>
+    <w:uiPriority w:val="99"/>
+    <w:semiHidden/>
+    <w:unhideWhenUsed/>
+    <w:rsid w:val="00DD09B0"/>
+    <w:rPr>
+      <w:color w:val="800080" w:themeColor="followedHyperlink"/>
+      <w:u w:val="single"/>
+    </w:rPr>
+  </w:style>
+  <w:style w:type="paragraph" w:styleId="HTMLPreformatted">
+    <w:name w:val="HTML Preformatted"/>
+    <w:basedOn w:val="Normal"/>
+    <w:link w:val="HTMLPreformattedChar"/>
+    <w:uiPriority w:val="99"/>
+    <w:semiHidden/>
+    <w:unhideWhenUsed/>
+    <w:rsid w:val="006B291B"/>
+    <w:pPr>
+      <w:tabs>
+        <w:tab w:val="left" w:pos="916"/>
+        <w:tab w:val="left" w:pos="1832"/>
+        <w:tab w:val="left" w:pos="2748"/>
+        <w:tab w:val="left" w:pos="3664"/>
+        <w:tab w:val="left" w:pos="4580"/>
+        <w:tab w:val="left" w:pos="5496"/>
+        <w:tab w:val="left" w:pos="6412"/>
+        <w:tab w:val="left" w:pos="7328"/>
+        <w:tab w:val="left" w:pos="8244"/>
+        <w:tab w:val="left" w:pos="9160"/>
+        <w:tab w:val="left" w:pos="10076"/>
+        <w:tab w:val="left" w:pos="10992"/>
+        <w:tab w:val="left" w:pos="11908"/>
+        <w:tab w:val="left" w:pos="12824"/>
+        <w:tab w:val="left" w:pos="13740"/>
+        <w:tab w:val="left" w:pos="14656"/>
+      </w:tabs>
+      <w:spacing w:after="0" w:line="240" w:lineRule="auto"/>
+    </w:pPr>
+    <w:rPr>
+      <w:rFonts w:ascii="Courier New" w:eastAsia="Times New Roman" w:hAnsi="Courier New" w:cs="Courier New"/>
+      <w:sz w:val="20"/>
+      <w:szCs w:val="20"/>
+      <w:lang w:bidi="ar-SA"/>
+    </w:rPr>
+  </w:style>
+  <w:style w:type="character" w:customStyle="1" w:styleId="HTMLPreformattedChar">
+    <w:name w:val="HTML Preformatted Char"/>
+    <w:basedOn w:val="DefaultParagraphFont"/>
+    <w:link w:val="HTMLPreformatted"/>
+    <w:uiPriority w:val="99"/>
+    <w:semiHidden/>
+    <w:rsid w:val="006B291B"/>
+    <w:rPr>
+      <w:rFonts w:ascii="Courier New" w:eastAsia="Times New Roman" w:hAnsi="Courier New" w:cs="Courier New"/>
+      <w:sz w:val="20"/>
+      <w:szCs w:val="20"/>
+      <w:lang w:bidi="ar-SA"/>
+    </w:rPr>
+  </w:style>
+  <w:style w:type="character" w:customStyle="1" w:styleId="pln">
+    <w:name w:val="pln"/>
+    <w:basedOn w:val="DefaultParagraphFont"/>
+    <w:rsid w:val="006B291B"/>
+  </w:style>
+  <w:style w:type="character" w:customStyle="1" w:styleId="pun">
+    <w:name w:val="pun"/>
+    <w:basedOn w:val="DefaultParagraphFont"/>
+    <w:rsid w:val="006B291B"/>
+  </w:style>
+  <w:style w:type="character" w:customStyle="1" w:styleId="str">
+    <w:name w:val="str"/>
+    <w:basedOn w:val="DefaultParagraphFont"/>
+    <w:rsid w:val="006B291B"/>
+  </w:style>
 </w:styles>
 </file>
 
@@ -5006,7 +5616,7 @@
 </file>
 
 <file path=customXml/itemProps1.xml><?xml version="1.0" encoding="utf-8"?>
-<ds:datastoreItem xmlns:ds="http://schemas.openxmlformats.org/officeDocument/2006/customXml" ds:itemID="{AEAC87CA-6754-47E1-B7FB-DD6DB22B4585}">
+<ds:datastoreItem xmlns:ds="http://schemas.openxmlformats.org/officeDocument/2006/customXml" ds:itemID="{CA0D34D2-DE04-4FBA-A0FC-54C3B5D5260C}">
   <ds:schemaRefs>
     <ds:schemaRef ds:uri="http://schemas.openxmlformats.org/officeDocument/2006/bibliography"/>
   </ds:schemaRefs>

</xml_diff>